<commit_message>
correct 1 lab of prasolov
</commit_message>
<xml_diff>
--- a/4 курс/Системы цифровой звукозаписи/Лабораторная работа 1.docx
+++ b/4 курс/Системы цифровой звукозаписи/Лабораторная работа 1.docx
@@ -852,61 +852,7 @@
           <w:sz w:val="28"/>
           <w:szCs w:val="28"/>
         </w:rPr>
-        <w:t xml:space="preserve"> выполнялась со следующими сигналами: 150 Гц, 3300 Гц, 11000 Гц, 150+3300 </w:t>
-      </w:r>
-      <w:r>
-        <w:rPr>
-          <w:b w:val="0"/>
-          <w:bCs w:val="0"/>
-          <w:sz w:val="28"/>
-          <w:szCs w:val="28"/>
-        </w:rPr>
-        <w:t>Гц</w:t>
-      </w:r>
-      <w:r>
-        <w:rPr>
-          <w:b w:val="0"/>
-          <w:bCs w:val="0"/>
-          <w:sz w:val="28"/>
-          <w:szCs w:val="28"/>
-        </w:rPr>
-        <w:t xml:space="preserve">, 150+3300+11000 </w:t>
-      </w:r>
-      <w:r>
-        <w:rPr>
-          <w:b w:val="0"/>
-          <w:bCs w:val="0"/>
-          <w:sz w:val="28"/>
-          <w:szCs w:val="28"/>
-        </w:rPr>
-        <w:t>Гц</w:t>
-      </w:r>
-      <w:r>
-        <w:rPr>
-          <w:b w:val="0"/>
-          <w:bCs w:val="0"/>
-          <w:sz w:val="28"/>
-          <w:szCs w:val="28"/>
-        </w:rPr>
-        <w:t xml:space="preserve">, 150+4900+11000 </w:t>
-      </w:r>
-      <w:r>
-        <w:rPr>
-          <w:b w:val="0"/>
-          <w:bCs w:val="0"/>
-          <w:sz w:val="28"/>
-          <w:szCs w:val="28"/>
-        </w:rPr>
-        <w:t>Гц</w:t>
-      </w:r>
-      <w:r>
-        <w:rPr>
-          <w:b w:val="0"/>
-          <w:bCs w:val="0"/>
-          <w:sz w:val="28"/>
-          <w:szCs w:val="28"/>
-        </w:rPr>
-        <w:t xml:space="preserve">. </w:t>
+        <w:t xml:space="preserve"> выполнялась со следующими сигналами: 150 Гц, 3300 Гц, 11000 Гц, 150+3300 Гц, 150+3300+11000 Гц, 150+4900+11000 Гц. </w:t>
       </w:r>
       <w:proofErr w:type="spellStart"/>
       <w:r>
@@ -926,79 +872,7 @@
           <w:sz w:val="28"/>
           <w:szCs w:val="28"/>
         </w:rPr>
-        <w:t xml:space="preserve"> сигналы на частотах 44,1 </w:t>
-      </w:r>
-      <w:r>
-        <w:rPr>
-          <w:b w:val="0"/>
-          <w:bCs w:val="0"/>
-          <w:sz w:val="28"/>
-          <w:szCs w:val="28"/>
-        </w:rPr>
-        <w:t>КГц</w:t>
-      </w:r>
-      <w:r>
-        <w:rPr>
-          <w:b w:val="0"/>
-          <w:bCs w:val="0"/>
-          <w:sz w:val="28"/>
-          <w:szCs w:val="28"/>
-        </w:rPr>
-        <w:t xml:space="preserve">, 48 </w:t>
-      </w:r>
-      <w:r>
-        <w:rPr>
-          <w:b w:val="0"/>
-          <w:bCs w:val="0"/>
-          <w:sz w:val="28"/>
-          <w:szCs w:val="28"/>
-        </w:rPr>
-        <w:t>КГц</w:t>
-      </w:r>
-      <w:r>
-        <w:rPr>
-          <w:b w:val="0"/>
-          <w:bCs w:val="0"/>
-          <w:sz w:val="28"/>
-          <w:szCs w:val="28"/>
-        </w:rPr>
-        <w:t xml:space="preserve">, 96 </w:t>
-      </w:r>
-      <w:r>
-        <w:rPr>
-          <w:b w:val="0"/>
-          <w:bCs w:val="0"/>
-          <w:sz w:val="28"/>
-          <w:szCs w:val="28"/>
-        </w:rPr>
-        <w:t>КГц</w:t>
-      </w:r>
-      <w:r>
-        <w:rPr>
-          <w:b w:val="0"/>
-          <w:bCs w:val="0"/>
-          <w:sz w:val="28"/>
-          <w:szCs w:val="28"/>
-        </w:rPr>
-        <w:t xml:space="preserve"> и 192 </w:t>
-      </w:r>
-      <w:r>
-        <w:rPr>
-          <w:b w:val="0"/>
-          <w:bCs w:val="0"/>
-          <w:sz w:val="28"/>
-          <w:szCs w:val="28"/>
-        </w:rPr>
-        <w:t>КГц</w:t>
-      </w:r>
-      <w:r>
-        <w:rPr>
-          <w:b w:val="0"/>
-          <w:bCs w:val="0"/>
-          <w:sz w:val="28"/>
-          <w:szCs w:val="28"/>
-        </w:rPr>
-        <w:t xml:space="preserve">, разрядность квантования было 10, 16 и 24 бита. </w:t>
+        <w:t xml:space="preserve"> сигналы на частотах 44,1 КГц, 48 КГц, 96 КГц и 192 КГц, разрядность квантования было 10, 16 и 24 бита. </w:t>
       </w:r>
       <w:r>
         <w:rPr>
@@ -1030,10 +904,10 @@
           <w:noProof/>
         </w:rPr>
         <w:drawing>
-          <wp:inline distT="0" distB="0" distL="0" distR="0" wp14:anchorId="3054924C" wp14:editId="1AAAE5FB">
-            <wp:extent cx="5942965" cy="3653155"/>
-            <wp:effectExtent l="0" t="0" r="635" b="4445"/>
-            <wp:docPr id="828530931" name="Рисунок 5"/>
+          <wp:inline distT="0" distB="0" distL="0" distR="0" wp14:anchorId="78BF4620" wp14:editId="2942C930">
+            <wp:extent cx="5942965" cy="2842895"/>
+            <wp:effectExtent l="0" t="0" r="635" b="1905"/>
+            <wp:docPr id="1693607571" name="Рисунок 4"/>
             <wp:cNvGraphicFramePr>
               <a:graphicFrameLocks xmlns:a="http://schemas.openxmlformats.org/drawingml/2006/main" noChangeAspect="1"/>
             </wp:cNvGraphicFramePr>
@@ -1041,7 +915,7 @@
               <a:graphicData uri="http://schemas.openxmlformats.org/drawingml/2006/picture">
                 <pic:pic xmlns:pic="http://schemas.openxmlformats.org/drawingml/2006/picture">
                   <pic:nvPicPr>
-                    <pic:cNvPr id="828530931" name="Рисунок 828530931"/>
+                    <pic:cNvPr id="1693607571" name="Рисунок 1693607571"/>
                     <pic:cNvPicPr/>
                   </pic:nvPicPr>
                   <pic:blipFill>
@@ -1059,7 +933,7 @@
                   <pic:spPr>
                     <a:xfrm>
                       <a:off x="0" y="0"/>
-                      <a:ext cx="5942965" cy="3653155"/>
+                      <a:ext cx="5942965" cy="2842895"/>
                     </a:xfrm>
                     <a:prstGeom prst="rect">
                       <a:avLst/>
@@ -1182,6 +1056,51 @@
         </w:tabs>
         <w:spacing w:before="71" w:line="360" w:lineRule="auto"/>
         <w:ind w:left="0"/>
+        <w:jc w:val="right"/>
+        <w:rPr>
+          <w:b w:val="0"/>
+          <w:bCs w:val="0"/>
+        </w:rPr>
+      </w:pPr>
+    </w:p>
+    <w:p>
+      <w:pPr>
+        <w:pStyle w:val="1"/>
+        <w:tabs>
+          <w:tab w:val="left" w:pos="993"/>
+        </w:tabs>
+        <w:spacing w:before="71" w:line="360" w:lineRule="auto"/>
+        <w:ind w:left="0"/>
+        <w:jc w:val="right"/>
+        <w:rPr>
+          <w:b w:val="0"/>
+          <w:bCs w:val="0"/>
+        </w:rPr>
+      </w:pPr>
+    </w:p>
+    <w:p>
+      <w:pPr>
+        <w:pStyle w:val="1"/>
+        <w:tabs>
+          <w:tab w:val="left" w:pos="993"/>
+        </w:tabs>
+        <w:spacing w:before="71" w:line="360" w:lineRule="auto"/>
+        <w:ind w:left="0"/>
+        <w:jc w:val="right"/>
+        <w:rPr>
+          <w:b w:val="0"/>
+          <w:bCs w:val="0"/>
+        </w:rPr>
+      </w:pPr>
+    </w:p>
+    <w:p>
+      <w:pPr>
+        <w:pStyle w:val="1"/>
+        <w:tabs>
+          <w:tab w:val="left" w:pos="993"/>
+        </w:tabs>
+        <w:spacing w:before="71" w:line="360" w:lineRule="auto"/>
+        <w:ind w:left="0"/>
         <w:rPr>
           <w:b w:val="0"/>
           <w:bCs w:val="0"/>
@@ -1233,24 +1152,24 @@
         <w:tblLook w:val="04A0" w:firstRow="1" w:lastRow="0" w:firstColumn="1" w:lastColumn="0" w:noHBand="0" w:noVBand="1"/>
       </w:tblPr>
       <w:tblGrid>
-        <w:gridCol w:w="1028"/>
-        <w:gridCol w:w="1085"/>
+        <w:gridCol w:w="818"/>
         <w:gridCol w:w="636"/>
         <w:gridCol w:w="636"/>
         <w:gridCol w:w="636"/>
+        <w:gridCol w:w="784"/>
         <w:gridCol w:w="636"/>
-        <w:gridCol w:w="636"/>
-        <w:gridCol w:w="636"/>
-        <w:gridCol w:w="636"/>
-        <w:gridCol w:w="636"/>
-        <w:gridCol w:w="636"/>
-        <w:gridCol w:w="756"/>
-        <w:gridCol w:w="756"/>
+        <w:gridCol w:w="673"/>
+        <w:gridCol w:w="673"/>
+        <w:gridCol w:w="673"/>
+        <w:gridCol w:w="736"/>
+        <w:gridCol w:w="736"/>
+        <w:gridCol w:w="856"/>
+        <w:gridCol w:w="856"/>
       </w:tblGrid>
       <w:tr>
         <w:tc>
           <w:tcPr>
-            <w:tcW w:w="1129" w:type="dxa"/>
+            <w:tcW w:w="817" w:type="dxa"/>
             <w:vMerge w:val="restart"/>
             <w:vAlign w:val="center"/>
           </w:tcPr>
@@ -1272,7 +1191,7 @@
         </w:tc>
         <w:tc>
           <w:tcPr>
-            <w:tcW w:w="1297" w:type="dxa"/>
+            <w:tcW w:w="636" w:type="dxa"/>
             <w:vAlign w:val="center"/>
           </w:tcPr>
           <w:p>
@@ -1300,7 +1219,7 @@
         </w:tc>
         <w:tc>
           <w:tcPr>
-            <w:tcW w:w="609" w:type="dxa"/>
+            <w:tcW w:w="636" w:type="dxa"/>
             <w:vAlign w:val="center"/>
           </w:tcPr>
           <w:p>
@@ -1328,7 +1247,7 @@
         </w:tc>
         <w:tc>
           <w:tcPr>
-            <w:tcW w:w="609" w:type="dxa"/>
+            <w:tcW w:w="636" w:type="dxa"/>
             <w:vAlign w:val="center"/>
           </w:tcPr>
           <w:p>
@@ -1356,7 +1275,7 @@
         </w:tc>
         <w:tc>
           <w:tcPr>
-            <w:tcW w:w="609" w:type="dxa"/>
+            <w:tcW w:w="814" w:type="dxa"/>
             <w:vAlign w:val="center"/>
           </w:tcPr>
           <w:p>
@@ -1384,7 +1303,7 @@
         </w:tc>
         <w:tc>
           <w:tcPr>
-            <w:tcW w:w="609" w:type="dxa"/>
+            <w:tcW w:w="503" w:type="dxa"/>
             <w:vAlign w:val="center"/>
           </w:tcPr>
           <w:p>
@@ -1412,7 +1331,7 @@
         </w:tc>
         <w:tc>
           <w:tcPr>
-            <w:tcW w:w="609" w:type="dxa"/>
+            <w:tcW w:w="681" w:type="dxa"/>
             <w:vAlign w:val="center"/>
           </w:tcPr>
           <w:p>
@@ -1440,7 +1359,7 @@
         </w:tc>
         <w:tc>
           <w:tcPr>
-            <w:tcW w:w="609" w:type="dxa"/>
+            <w:tcW w:w="681" w:type="dxa"/>
             <w:vAlign w:val="center"/>
           </w:tcPr>
           <w:p>
@@ -1468,7 +1387,7 @@
         </w:tc>
         <w:tc>
           <w:tcPr>
-            <w:tcW w:w="609" w:type="dxa"/>
+            <w:tcW w:w="681" w:type="dxa"/>
             <w:vAlign w:val="center"/>
           </w:tcPr>
           <w:p>
@@ -1496,7 +1415,7 @@
         </w:tc>
         <w:tc>
           <w:tcPr>
-            <w:tcW w:w="609" w:type="dxa"/>
+            <w:tcW w:w="756" w:type="dxa"/>
             <w:vAlign w:val="center"/>
           </w:tcPr>
           <w:p>
@@ -1524,7 +1443,7 @@
         </w:tc>
         <w:tc>
           <w:tcPr>
-            <w:tcW w:w="609" w:type="dxa"/>
+            <w:tcW w:w="756" w:type="dxa"/>
             <w:vAlign w:val="center"/>
           </w:tcPr>
           <w:p>
@@ -1552,7 +1471,7 @@
         </w:tc>
         <w:tc>
           <w:tcPr>
-            <w:tcW w:w="721" w:type="dxa"/>
+            <w:tcW w:w="876" w:type="dxa"/>
             <w:vAlign w:val="center"/>
           </w:tcPr>
           <w:p>
@@ -1580,7 +1499,7 @@
         </w:tc>
         <w:tc>
           <w:tcPr>
-            <w:tcW w:w="721" w:type="dxa"/>
+            <w:tcW w:w="876" w:type="dxa"/>
             <w:vAlign w:val="center"/>
           </w:tcPr>
           <w:p>
@@ -1610,7 +1529,7 @@
       <w:tr>
         <w:tc>
           <w:tcPr>
-            <w:tcW w:w="1129" w:type="dxa"/>
+            <w:tcW w:w="817" w:type="dxa"/>
             <w:vMerge/>
             <w:vAlign w:val="center"/>
           </w:tcPr>
@@ -1632,7 +1551,7 @@
         </w:tc>
         <w:tc>
           <w:tcPr>
-            <w:tcW w:w="3124" w:type="dxa"/>
+            <w:tcW w:w="2722" w:type="dxa"/>
             <w:gridSpan w:val="4"/>
             <w:vAlign w:val="center"/>
           </w:tcPr>
@@ -1661,7 +1580,7 @@
         </w:tc>
         <w:tc>
           <w:tcPr>
-            <w:tcW w:w="2436" w:type="dxa"/>
+            <w:tcW w:w="2546" w:type="dxa"/>
             <w:gridSpan w:val="4"/>
             <w:vAlign w:val="center"/>
           </w:tcPr>
@@ -1684,27 +1603,13 @@
                 <w:b w:val="0"/>
                 <w:bCs w:val="0"/>
               </w:rPr>
-              <w:t>Разрядность 1</w:t>
-            </w:r>
-            <w:r>
-              <w:rPr>
-                <w:b w:val="0"/>
-                <w:bCs w:val="0"/>
-              </w:rPr>
-              <w:t xml:space="preserve">6 </w:t>
-            </w:r>
-            <w:r>
-              <w:rPr>
-                <w:b w:val="0"/>
-                <w:bCs w:val="0"/>
-              </w:rPr>
-              <w:t>бит</w:t>
+              <w:t>Разрядность 16 бит</w:t>
             </w:r>
           </w:p>
         </w:tc>
         <w:tc>
           <w:tcPr>
-            <w:tcW w:w="2660" w:type="dxa"/>
+            <w:tcW w:w="3264" w:type="dxa"/>
             <w:gridSpan w:val="4"/>
             <w:vAlign w:val="center"/>
           </w:tcPr>
@@ -1723,21 +1628,7 @@
                 <w:b w:val="0"/>
                 <w:bCs w:val="0"/>
               </w:rPr>
-              <w:t xml:space="preserve">Разрядность </w:t>
-            </w:r>
-            <w:r>
-              <w:rPr>
-                <w:b w:val="0"/>
-                <w:bCs w:val="0"/>
-              </w:rPr>
-              <w:t>24</w:t>
-            </w:r>
-            <w:r>
-              <w:rPr>
-                <w:b w:val="0"/>
-                <w:bCs w:val="0"/>
-              </w:rPr>
-              <w:t xml:space="preserve"> бит</w:t>
+              <w:t>Разрядность 24 бит</w:t>
             </w:r>
           </w:p>
         </w:tc>
@@ -1745,7 +1636,8 @@
       <w:tr>
         <w:tc>
           <w:tcPr>
-            <w:tcW w:w="1129" w:type="dxa"/>
+            <w:tcW w:w="817" w:type="dxa"/>
+            <w:vAlign w:val="center"/>
           </w:tcPr>
           <w:p>
             <w:pPr>
@@ -1772,7 +1664,8 @@
         </w:tc>
         <w:tc>
           <w:tcPr>
-            <w:tcW w:w="1297" w:type="dxa"/>
+            <w:tcW w:w="636" w:type="dxa"/>
+            <w:vAlign w:val="center"/>
           </w:tcPr>
           <w:p>
             <w:pPr>
@@ -1792,6 +1685,7 @@
               <w:rPr>
                 <w:b w:val="0"/>
                 <w:bCs w:val="0"/>
+                <w:color w:val="000000"/>
               </w:rPr>
               <w:t>56.3</w:t>
             </w:r>
@@ -1799,7 +1693,8 @@
         </w:tc>
         <w:tc>
           <w:tcPr>
-            <w:tcW w:w="609" w:type="dxa"/>
+            <w:tcW w:w="636" w:type="dxa"/>
+            <w:vAlign w:val="center"/>
           </w:tcPr>
           <w:p>
             <w:pPr>
@@ -1819,6 +1714,7 @@
               <w:rPr>
                 <w:b w:val="0"/>
                 <w:bCs w:val="0"/>
+                <w:color w:val="000000"/>
               </w:rPr>
               <w:t>56.1</w:t>
             </w:r>
@@ -1826,7 +1722,8 @@
         </w:tc>
         <w:tc>
           <w:tcPr>
-            <w:tcW w:w="609" w:type="dxa"/>
+            <w:tcW w:w="636" w:type="dxa"/>
+            <w:vAlign w:val="center"/>
           </w:tcPr>
           <w:p>
             <w:pPr>
@@ -1846,14 +1743,16 @@
               <w:rPr>
                 <w:b w:val="0"/>
                 <w:bCs w:val="0"/>
-              </w:rPr>
-              <w:t>56.0</w:t>
+                <w:color w:val="000000"/>
+              </w:rPr>
+              <w:t>56.1</w:t>
             </w:r>
           </w:p>
         </w:tc>
         <w:tc>
           <w:tcPr>
-            <w:tcW w:w="609" w:type="dxa"/>
+            <w:tcW w:w="814" w:type="dxa"/>
+            <w:vAlign w:val="center"/>
           </w:tcPr>
           <w:p>
             <w:pPr>
@@ -1873,6 +1772,7 @@
               <w:rPr>
                 <w:b w:val="0"/>
                 <w:bCs w:val="0"/>
+                <w:color w:val="000000"/>
               </w:rPr>
               <w:t>56.2</w:t>
             </w:r>
@@ -1880,7 +1780,8 @@
         </w:tc>
         <w:tc>
           <w:tcPr>
-            <w:tcW w:w="609" w:type="dxa"/>
+            <w:tcW w:w="503" w:type="dxa"/>
+            <w:vAlign w:val="center"/>
           </w:tcPr>
           <w:p>
             <w:pPr>
@@ -1900,14 +1801,16 @@
               <w:rPr>
                 <w:b w:val="0"/>
                 <w:bCs w:val="0"/>
-              </w:rPr>
-              <w:t>88.9</w:t>
+                <w:color w:val="000000"/>
+              </w:rPr>
+              <w:t>89.1</w:t>
             </w:r>
           </w:p>
         </w:tc>
         <w:tc>
           <w:tcPr>
-            <w:tcW w:w="609" w:type="dxa"/>
+            <w:tcW w:w="681" w:type="dxa"/>
+            <w:vAlign w:val="center"/>
           </w:tcPr>
           <w:p>
             <w:pPr>
@@ -1927,14 +1830,16 @@
               <w:rPr>
                 <w:b w:val="0"/>
                 <w:bCs w:val="0"/>
-              </w:rPr>
-              <w:t>87.2</w:t>
+                <w:color w:val="000000"/>
+              </w:rPr>
+              <w:t>87.0</w:t>
             </w:r>
           </w:p>
         </w:tc>
         <w:tc>
           <w:tcPr>
-            <w:tcW w:w="609" w:type="dxa"/>
+            <w:tcW w:w="681" w:type="dxa"/>
+            <w:vAlign w:val="center"/>
           </w:tcPr>
           <w:p>
             <w:pPr>
@@ -1954,14 +1859,16 @@
               <w:rPr>
                 <w:b w:val="0"/>
                 <w:bCs w:val="0"/>
-              </w:rPr>
-              <w:t>91.8</w:t>
+                <w:color w:val="000000"/>
+              </w:rPr>
+              <w:t>91.6</w:t>
             </w:r>
           </w:p>
         </w:tc>
         <w:tc>
           <w:tcPr>
-            <w:tcW w:w="609" w:type="dxa"/>
+            <w:tcW w:w="681" w:type="dxa"/>
+            <w:vAlign w:val="center"/>
           </w:tcPr>
           <w:p>
             <w:pPr>
@@ -1981,6 +1888,7 @@
               <w:rPr>
                 <w:b w:val="0"/>
                 <w:bCs w:val="0"/>
+                <w:color w:val="000000"/>
               </w:rPr>
               <w:t>92.4</w:t>
             </w:r>
@@ -1988,7 +1896,8 @@
         </w:tc>
         <w:tc>
           <w:tcPr>
-            <w:tcW w:w="609" w:type="dxa"/>
+            <w:tcW w:w="756" w:type="dxa"/>
+            <w:vAlign w:val="center"/>
           </w:tcPr>
           <w:p>
             <w:pPr>
@@ -2008,6 +1917,7 @@
               <w:rPr>
                 <w:b w:val="0"/>
                 <w:bCs w:val="0"/>
+                <w:color w:val="000000"/>
               </w:rPr>
               <w:t>91.9</w:t>
             </w:r>
@@ -2015,7 +1925,8 @@
         </w:tc>
         <w:tc>
           <w:tcPr>
-            <w:tcW w:w="609" w:type="dxa"/>
+            <w:tcW w:w="756" w:type="dxa"/>
+            <w:vAlign w:val="center"/>
           </w:tcPr>
           <w:p>
             <w:pPr>
@@ -2035,6 +1946,7 @@
               <w:rPr>
                 <w:b w:val="0"/>
                 <w:bCs w:val="0"/>
+                <w:color w:val="000000"/>
               </w:rPr>
               <w:t>89.1</w:t>
             </w:r>
@@ -2042,7 +1954,8 @@
         </w:tc>
         <w:tc>
           <w:tcPr>
-            <w:tcW w:w="721" w:type="dxa"/>
+            <w:tcW w:w="876" w:type="dxa"/>
+            <w:vAlign w:val="center"/>
           </w:tcPr>
           <w:p>
             <w:pPr>
@@ -2062,6 +1975,7 @@
               <w:rPr>
                 <w:b w:val="0"/>
                 <w:bCs w:val="0"/>
+                <w:color w:val="000000"/>
               </w:rPr>
               <w:t>101.1</w:t>
             </w:r>
@@ -2069,7 +1983,8 @@
         </w:tc>
         <w:tc>
           <w:tcPr>
-            <w:tcW w:w="721" w:type="dxa"/>
+            <w:tcW w:w="876" w:type="dxa"/>
+            <w:vAlign w:val="center"/>
           </w:tcPr>
           <w:p>
             <w:pPr>
@@ -2089,8 +2004,9 @@
               <w:rPr>
                 <w:b w:val="0"/>
                 <w:bCs w:val="0"/>
-              </w:rPr>
-              <w:t>113.2</w:t>
+                <w:color w:val="000000"/>
+              </w:rPr>
+              <w:t>113.1</w:t>
             </w:r>
           </w:p>
         </w:tc>
@@ -2098,7 +2014,8 @@
       <w:tr>
         <w:tc>
           <w:tcPr>
-            <w:tcW w:w="1129" w:type="dxa"/>
+            <w:tcW w:w="817" w:type="dxa"/>
+            <w:vAlign w:val="center"/>
           </w:tcPr>
           <w:p>
             <w:pPr>
@@ -2125,7 +2042,8 @@
         </w:tc>
         <w:tc>
           <w:tcPr>
-            <w:tcW w:w="1297" w:type="dxa"/>
+            <w:tcW w:w="636" w:type="dxa"/>
+            <w:vAlign w:val="center"/>
           </w:tcPr>
           <w:p>
             <w:pPr>
@@ -2145,6 +2063,7 @@
               <w:rPr>
                 <w:b w:val="0"/>
                 <w:bCs w:val="0"/>
+                <w:color w:val="000000"/>
               </w:rPr>
               <w:t>33.9</w:t>
             </w:r>
@@ -2152,7 +2071,8 @@
         </w:tc>
         <w:tc>
           <w:tcPr>
-            <w:tcW w:w="609" w:type="dxa"/>
+            <w:tcW w:w="636" w:type="dxa"/>
+            <w:vAlign w:val="center"/>
           </w:tcPr>
           <w:p>
             <w:pPr>
@@ -2172,6 +2092,7 @@
               <w:rPr>
                 <w:b w:val="0"/>
                 <w:bCs w:val="0"/>
+                <w:color w:val="000000"/>
               </w:rPr>
               <w:t>35.3</w:t>
             </w:r>
@@ -2179,7 +2100,8 @@
         </w:tc>
         <w:tc>
           <w:tcPr>
-            <w:tcW w:w="609" w:type="dxa"/>
+            <w:tcW w:w="636" w:type="dxa"/>
+            <w:vAlign w:val="center"/>
           </w:tcPr>
           <w:p>
             <w:pPr>
@@ -2199,6 +2121,7 @@
               <w:rPr>
                 <w:b w:val="0"/>
                 <w:bCs w:val="0"/>
+                <w:color w:val="000000"/>
               </w:rPr>
               <w:t>46.9</w:t>
             </w:r>
@@ -2206,7 +2129,8 @@
         </w:tc>
         <w:tc>
           <w:tcPr>
-            <w:tcW w:w="609" w:type="dxa"/>
+            <w:tcW w:w="814" w:type="dxa"/>
+            <w:vAlign w:val="center"/>
           </w:tcPr>
           <w:p>
             <w:pPr>
@@ -2226,6 +2150,7 @@
               <w:rPr>
                 <w:b w:val="0"/>
                 <w:bCs w:val="0"/>
+                <w:color w:val="000000"/>
               </w:rPr>
               <w:t>54.6</w:t>
             </w:r>
@@ -2233,7 +2158,8 @@
         </w:tc>
         <w:tc>
           <w:tcPr>
-            <w:tcW w:w="609" w:type="dxa"/>
+            <w:tcW w:w="503" w:type="dxa"/>
+            <w:vAlign w:val="center"/>
           </w:tcPr>
           <w:p>
             <w:pPr>
@@ -2253,14 +2179,16 @@
               <w:rPr>
                 <w:b w:val="0"/>
                 <w:bCs w:val="0"/>
-              </w:rPr>
-              <w:t>34.0</w:t>
+                <w:color w:val="000000"/>
+              </w:rPr>
+              <w:t>33.9</w:t>
             </w:r>
           </w:p>
         </w:tc>
         <w:tc>
           <w:tcPr>
-            <w:tcW w:w="609" w:type="dxa"/>
+            <w:tcW w:w="681" w:type="dxa"/>
+            <w:vAlign w:val="center"/>
           </w:tcPr>
           <w:p>
             <w:pPr>
@@ -2280,6 +2208,7 @@
               <w:rPr>
                 <w:b w:val="0"/>
                 <w:bCs w:val="0"/>
+                <w:color w:val="000000"/>
               </w:rPr>
               <w:t>35.4</w:t>
             </w:r>
@@ -2287,7 +2216,8 @@
         </w:tc>
         <w:tc>
           <w:tcPr>
-            <w:tcW w:w="609" w:type="dxa"/>
+            <w:tcW w:w="681" w:type="dxa"/>
+            <w:vAlign w:val="center"/>
           </w:tcPr>
           <w:p>
             <w:pPr>
@@ -2307,6 +2237,7 @@
               <w:rPr>
                 <w:b w:val="0"/>
                 <w:bCs w:val="0"/>
+                <w:color w:val="000000"/>
               </w:rPr>
               <w:t>47.4</w:t>
             </w:r>
@@ -2314,7 +2245,8 @@
         </w:tc>
         <w:tc>
           <w:tcPr>
-            <w:tcW w:w="609" w:type="dxa"/>
+            <w:tcW w:w="681" w:type="dxa"/>
+            <w:vAlign w:val="center"/>
           </w:tcPr>
           <w:p>
             <w:pPr>
@@ -2334,6 +2266,7 @@
               <w:rPr>
                 <w:b w:val="0"/>
                 <w:bCs w:val="0"/>
+                <w:color w:val="000000"/>
               </w:rPr>
               <w:t>59.5</w:t>
             </w:r>
@@ -2341,7 +2274,8 @@
         </w:tc>
         <w:tc>
           <w:tcPr>
-            <w:tcW w:w="609" w:type="dxa"/>
+            <w:tcW w:w="756" w:type="dxa"/>
+            <w:vAlign w:val="center"/>
           </w:tcPr>
           <w:p>
             <w:pPr>
@@ -2361,14 +2295,16 @@
               <w:rPr>
                 <w:b w:val="0"/>
                 <w:bCs w:val="0"/>
-              </w:rPr>
-              <w:t>34.0</w:t>
+                <w:color w:val="000000"/>
+              </w:rPr>
+              <w:t>33.9</w:t>
             </w:r>
           </w:p>
         </w:tc>
         <w:tc>
           <w:tcPr>
-            <w:tcW w:w="609" w:type="dxa"/>
+            <w:tcW w:w="756" w:type="dxa"/>
+            <w:vAlign w:val="center"/>
           </w:tcPr>
           <w:p>
             <w:pPr>
@@ -2388,6 +2324,7 @@
               <w:rPr>
                 <w:b w:val="0"/>
                 <w:bCs w:val="0"/>
+                <w:color w:val="000000"/>
               </w:rPr>
               <w:t>35.4</w:t>
             </w:r>
@@ -2395,7 +2332,8 @@
         </w:tc>
         <w:tc>
           <w:tcPr>
-            <w:tcW w:w="721" w:type="dxa"/>
+            <w:tcW w:w="876" w:type="dxa"/>
+            <w:vAlign w:val="center"/>
           </w:tcPr>
           <w:p>
             <w:pPr>
@@ -2415,6 +2353,7 @@
               <w:rPr>
                 <w:b w:val="0"/>
                 <w:bCs w:val="0"/>
+                <w:color w:val="000000"/>
               </w:rPr>
               <w:t>47.4</w:t>
             </w:r>
@@ -2422,7 +2361,8 @@
         </w:tc>
         <w:tc>
           <w:tcPr>
-            <w:tcW w:w="721" w:type="dxa"/>
+            <w:tcW w:w="876" w:type="dxa"/>
+            <w:vAlign w:val="center"/>
           </w:tcPr>
           <w:p>
             <w:pPr>
@@ -2442,6 +2382,7 @@
               <w:rPr>
                 <w:b w:val="0"/>
                 <w:bCs w:val="0"/>
+                <w:color w:val="000000"/>
               </w:rPr>
               <w:t>59.5</w:t>
             </w:r>
@@ -2451,7 +2392,8 @@
       <w:tr>
         <w:tc>
           <w:tcPr>
-            <w:tcW w:w="1129" w:type="dxa"/>
+            <w:tcW w:w="817" w:type="dxa"/>
+            <w:vAlign w:val="center"/>
           </w:tcPr>
           <w:p>
             <w:pPr>
@@ -2478,7 +2420,8 @@
         </w:tc>
         <w:tc>
           <w:tcPr>
-            <w:tcW w:w="1297" w:type="dxa"/>
+            <w:tcW w:w="636" w:type="dxa"/>
+            <w:vAlign w:val="center"/>
           </w:tcPr>
           <w:p>
             <w:pPr>
@@ -2498,6 +2441,7 @@
               <w:rPr>
                 <w:b w:val="0"/>
                 <w:bCs w:val="0"/>
+                <w:color w:val="000000"/>
               </w:rPr>
               <w:t>13.4</w:t>
             </w:r>
@@ -2505,7 +2449,8 @@
         </w:tc>
         <w:tc>
           <w:tcPr>
-            <w:tcW w:w="609" w:type="dxa"/>
+            <w:tcW w:w="636" w:type="dxa"/>
+            <w:vAlign w:val="center"/>
           </w:tcPr>
           <w:p>
             <w:pPr>
@@ -2525,14 +2470,16 @@
               <w:rPr>
                 <w:b w:val="0"/>
                 <w:bCs w:val="0"/>
-              </w:rPr>
-              <w:t>14.9</w:t>
+                <w:color w:val="000000"/>
+              </w:rPr>
+              <w:t>14.8</w:t>
             </w:r>
           </w:p>
         </w:tc>
         <w:tc>
           <w:tcPr>
-            <w:tcW w:w="609" w:type="dxa"/>
+            <w:tcW w:w="636" w:type="dxa"/>
+            <w:vAlign w:val="center"/>
           </w:tcPr>
           <w:p>
             <w:pPr>
@@ -2552,6 +2499,7 @@
               <w:rPr>
                 <w:b w:val="0"/>
                 <w:bCs w:val="0"/>
+                <w:color w:val="000000"/>
               </w:rPr>
               <w:t>26.6</w:t>
             </w:r>
@@ -2559,7 +2507,8 @@
         </w:tc>
         <w:tc>
           <w:tcPr>
-            <w:tcW w:w="609" w:type="dxa"/>
+            <w:tcW w:w="814" w:type="dxa"/>
+            <w:vAlign w:val="center"/>
           </w:tcPr>
           <w:p>
             <w:pPr>
@@ -2579,6 +2528,7 @@
               <w:rPr>
                 <w:b w:val="0"/>
                 <w:bCs w:val="0"/>
+                <w:color w:val="000000"/>
               </w:rPr>
               <w:t>38.4</w:t>
             </w:r>
@@ -2586,7 +2536,8 @@
         </w:tc>
         <w:tc>
           <w:tcPr>
-            <w:tcW w:w="609" w:type="dxa"/>
+            <w:tcW w:w="503" w:type="dxa"/>
+            <w:vAlign w:val="center"/>
           </w:tcPr>
           <w:p>
             <w:pPr>
@@ -2606,14 +2557,16 @@
               <w:rPr>
                 <w:b w:val="0"/>
                 <w:bCs w:val="0"/>
-              </w:rPr>
-              <w:t>13.5</w:t>
+                <w:color w:val="000000"/>
+              </w:rPr>
+              <w:t>13.4</w:t>
             </w:r>
           </w:p>
         </w:tc>
         <w:tc>
           <w:tcPr>
-            <w:tcW w:w="609" w:type="dxa"/>
+            <w:tcW w:w="681" w:type="dxa"/>
+            <w:vAlign w:val="center"/>
           </w:tcPr>
           <w:p>
             <w:pPr>
@@ -2633,6 +2586,7 @@
               <w:rPr>
                 <w:b w:val="0"/>
                 <w:bCs w:val="0"/>
+                <w:color w:val="000000"/>
               </w:rPr>
               <w:t>14.8</w:t>
             </w:r>
@@ -2640,7 +2594,8 @@
         </w:tc>
         <w:tc>
           <w:tcPr>
-            <w:tcW w:w="609" w:type="dxa"/>
+            <w:tcW w:w="681" w:type="dxa"/>
+            <w:vAlign w:val="center"/>
           </w:tcPr>
           <w:p>
             <w:pPr>
@@ -2660,6 +2615,7 @@
               <w:rPr>
                 <w:b w:val="0"/>
                 <w:bCs w:val="0"/>
+                <w:color w:val="000000"/>
               </w:rPr>
               <w:t>26.6</w:t>
             </w:r>
@@ -2667,7 +2623,8 @@
         </w:tc>
         <w:tc>
           <w:tcPr>
-            <w:tcW w:w="609" w:type="dxa"/>
+            <w:tcW w:w="681" w:type="dxa"/>
+            <w:vAlign w:val="center"/>
           </w:tcPr>
           <w:p>
             <w:pPr>
@@ -2687,6 +2644,7 @@
               <w:rPr>
                 <w:b w:val="0"/>
                 <w:bCs w:val="0"/>
+                <w:color w:val="000000"/>
               </w:rPr>
               <w:t>38.6</w:t>
             </w:r>
@@ -2694,7 +2652,8 @@
         </w:tc>
         <w:tc>
           <w:tcPr>
-            <w:tcW w:w="609" w:type="dxa"/>
+            <w:tcW w:w="756" w:type="dxa"/>
+            <w:vAlign w:val="center"/>
           </w:tcPr>
           <w:p>
             <w:pPr>
@@ -2714,14 +2673,16 @@
               <w:rPr>
                 <w:b w:val="0"/>
                 <w:bCs w:val="0"/>
-              </w:rPr>
-              <w:t>13.5</w:t>
+                <w:color w:val="000000"/>
+              </w:rPr>
+              <w:t>13.4</w:t>
             </w:r>
           </w:p>
         </w:tc>
         <w:tc>
           <w:tcPr>
-            <w:tcW w:w="609" w:type="dxa"/>
+            <w:tcW w:w="756" w:type="dxa"/>
+            <w:vAlign w:val="center"/>
           </w:tcPr>
           <w:p>
             <w:pPr>
@@ -2741,6 +2702,7 @@
               <w:rPr>
                 <w:b w:val="0"/>
                 <w:bCs w:val="0"/>
+                <w:color w:val="000000"/>
               </w:rPr>
               <w:t>14.8</w:t>
             </w:r>
@@ -2748,7 +2710,8 @@
         </w:tc>
         <w:tc>
           <w:tcPr>
-            <w:tcW w:w="721" w:type="dxa"/>
+            <w:tcW w:w="876" w:type="dxa"/>
+            <w:vAlign w:val="center"/>
           </w:tcPr>
           <w:p>
             <w:pPr>
@@ -2768,6 +2731,7 @@
               <w:rPr>
                 <w:b w:val="0"/>
                 <w:bCs w:val="0"/>
+                <w:color w:val="000000"/>
               </w:rPr>
               <w:t>26.6</w:t>
             </w:r>
@@ -2775,7 +2739,8 @@
         </w:tc>
         <w:tc>
           <w:tcPr>
-            <w:tcW w:w="721" w:type="dxa"/>
+            <w:tcW w:w="876" w:type="dxa"/>
+            <w:vAlign w:val="center"/>
           </w:tcPr>
           <w:p>
             <w:pPr>
@@ -2795,6 +2760,7 @@
               <w:rPr>
                 <w:b w:val="0"/>
                 <w:bCs w:val="0"/>
+                <w:color w:val="000000"/>
               </w:rPr>
               <w:t>38.6</w:t>
             </w:r>
@@ -2804,7 +2770,8 @@
       <w:tr>
         <w:tc>
           <w:tcPr>
-            <w:tcW w:w="1129" w:type="dxa"/>
+            <w:tcW w:w="817" w:type="dxa"/>
+            <w:vAlign w:val="center"/>
           </w:tcPr>
           <w:p>
             <w:pPr>
@@ -2875,7 +2842,8 @@
         </w:tc>
         <w:tc>
           <w:tcPr>
-            <w:tcW w:w="1297" w:type="dxa"/>
+            <w:tcW w:w="636" w:type="dxa"/>
+            <w:vAlign w:val="center"/>
           </w:tcPr>
           <w:p>
             <w:pPr>
@@ -2895,14 +2863,16 @@
               <w:rPr>
                 <w:b w:val="0"/>
                 <w:bCs w:val="0"/>
-              </w:rPr>
-              <w:t>6.0</w:t>
+                <w:color w:val="000000"/>
+              </w:rPr>
+              <w:t>43.4</w:t>
             </w:r>
           </w:p>
         </w:tc>
         <w:tc>
           <w:tcPr>
-            <w:tcW w:w="609" w:type="dxa"/>
+            <w:tcW w:w="636" w:type="dxa"/>
+            <w:vAlign w:val="center"/>
           </w:tcPr>
           <w:p>
             <w:pPr>
@@ -2922,14 +2892,16 @@
               <w:rPr>
                 <w:b w:val="0"/>
                 <w:bCs w:val="0"/>
-              </w:rPr>
-              <w:t>6.0</w:t>
+                <w:color w:val="000000"/>
+              </w:rPr>
+              <w:t>46.4</w:t>
             </w:r>
           </w:p>
         </w:tc>
         <w:tc>
           <w:tcPr>
-            <w:tcW w:w="609" w:type="dxa"/>
+            <w:tcW w:w="636" w:type="dxa"/>
+            <w:vAlign w:val="center"/>
           </w:tcPr>
           <w:p>
             <w:pPr>
@@ -2949,14 +2921,16 @@
               <w:rPr>
                 <w:b w:val="0"/>
                 <w:bCs w:val="0"/>
-              </w:rPr>
-              <w:t>6.0</w:t>
+                <w:color w:val="000000"/>
+              </w:rPr>
+              <w:t>55.6</w:t>
             </w:r>
           </w:p>
         </w:tc>
         <w:tc>
           <w:tcPr>
-            <w:tcW w:w="609" w:type="dxa"/>
+            <w:tcW w:w="814" w:type="dxa"/>
+            <w:vAlign w:val="center"/>
           </w:tcPr>
           <w:p>
             <w:pPr>
@@ -2976,14 +2950,16 @@
               <w:rPr>
                 <w:b w:val="0"/>
                 <w:bCs w:val="0"/>
-              </w:rPr>
-              <w:t>6.0</w:t>
+                <w:color w:val="000000"/>
+              </w:rPr>
+              <w:t>59.1</w:t>
             </w:r>
           </w:p>
         </w:tc>
         <w:tc>
           <w:tcPr>
-            <w:tcW w:w="609" w:type="dxa"/>
+            <w:tcW w:w="503" w:type="dxa"/>
+            <w:vAlign w:val="center"/>
           </w:tcPr>
           <w:p>
             <w:pPr>
@@ -3003,14 +2979,16 @@
               <w:rPr>
                 <w:b w:val="0"/>
                 <w:bCs w:val="0"/>
-              </w:rPr>
-              <w:t>6.0</w:t>
+                <w:color w:val="000000"/>
+              </w:rPr>
+              <w:t>43.5</w:t>
             </w:r>
           </w:p>
         </w:tc>
         <w:tc>
           <w:tcPr>
-            <w:tcW w:w="609" w:type="dxa"/>
+            <w:tcW w:w="681" w:type="dxa"/>
+            <w:vAlign w:val="center"/>
           </w:tcPr>
           <w:p>
             <w:pPr>
@@ -3030,14 +3008,16 @@
               <w:rPr>
                 <w:b w:val="0"/>
                 <w:bCs w:val="0"/>
-              </w:rPr>
-              <w:t>6.0</w:t>
+                <w:color w:val="000000"/>
+              </w:rPr>
+              <w:t>46.6</w:t>
             </w:r>
           </w:p>
         </w:tc>
         <w:tc>
           <w:tcPr>
-            <w:tcW w:w="609" w:type="dxa"/>
+            <w:tcW w:w="681" w:type="dxa"/>
+            <w:vAlign w:val="center"/>
           </w:tcPr>
           <w:p>
             <w:pPr>
@@ -3057,14 +3037,16 @@
               <w:rPr>
                 <w:b w:val="0"/>
                 <w:bCs w:val="0"/>
-              </w:rPr>
-              <w:t>6.0</w:t>
+                <w:color w:val="000000"/>
+              </w:rPr>
+              <w:t>57.8</w:t>
             </w:r>
           </w:p>
         </w:tc>
         <w:tc>
           <w:tcPr>
-            <w:tcW w:w="609" w:type="dxa"/>
+            <w:tcW w:w="681" w:type="dxa"/>
+            <w:vAlign w:val="center"/>
           </w:tcPr>
           <w:p>
             <w:pPr>
@@ -3084,14 +3066,16 @@
               <w:rPr>
                 <w:b w:val="0"/>
                 <w:bCs w:val="0"/>
-              </w:rPr>
-              <w:t>6.0</w:t>
+                <w:color w:val="000000"/>
+              </w:rPr>
+              <w:t>70.3</w:t>
             </w:r>
           </w:p>
         </w:tc>
         <w:tc>
           <w:tcPr>
-            <w:tcW w:w="609" w:type="dxa"/>
+            <w:tcW w:w="756" w:type="dxa"/>
+            <w:vAlign w:val="center"/>
           </w:tcPr>
           <w:p>
             <w:pPr>
@@ -3111,14 +3095,16 @@
               <w:rPr>
                 <w:b w:val="0"/>
                 <w:bCs w:val="0"/>
-              </w:rPr>
-              <w:t>6.0</w:t>
+                <w:color w:val="000000"/>
+              </w:rPr>
+              <w:t>43.5</w:t>
             </w:r>
           </w:p>
         </w:tc>
         <w:tc>
           <w:tcPr>
-            <w:tcW w:w="609" w:type="dxa"/>
+            <w:tcW w:w="756" w:type="dxa"/>
+            <w:vAlign w:val="center"/>
           </w:tcPr>
           <w:p>
             <w:pPr>
@@ -3138,14 +3124,16 @@
               <w:rPr>
                 <w:b w:val="0"/>
                 <w:bCs w:val="0"/>
-              </w:rPr>
-              <w:t>6.0</w:t>
+                <w:color w:val="000000"/>
+              </w:rPr>
+              <w:t>46.6</w:t>
             </w:r>
           </w:p>
         </w:tc>
         <w:tc>
           <w:tcPr>
-            <w:tcW w:w="721" w:type="dxa"/>
+            <w:tcW w:w="876" w:type="dxa"/>
+            <w:vAlign w:val="center"/>
           </w:tcPr>
           <w:p>
             <w:pPr>
@@ -3165,14 +3153,16 @@
               <w:rPr>
                 <w:b w:val="0"/>
                 <w:bCs w:val="0"/>
-              </w:rPr>
-              <w:t>6.0</w:t>
+                <w:color w:val="000000"/>
+              </w:rPr>
+              <w:t>57.8</w:t>
             </w:r>
           </w:p>
         </w:tc>
         <w:tc>
           <w:tcPr>
-            <w:tcW w:w="721" w:type="dxa"/>
+            <w:tcW w:w="876" w:type="dxa"/>
+            <w:vAlign w:val="center"/>
           </w:tcPr>
           <w:p>
             <w:pPr>
@@ -3192,8 +3182,9 @@
               <w:rPr>
                 <w:b w:val="0"/>
                 <w:bCs w:val="0"/>
-              </w:rPr>
-              <w:t>6.0</w:t>
+                <w:color w:val="000000"/>
+              </w:rPr>
+              <w:t>70.3</w:t>
             </w:r>
           </w:p>
         </w:tc>
@@ -3201,7 +3192,8 @@
       <w:tr>
         <w:tc>
           <w:tcPr>
-            <w:tcW w:w="1129" w:type="dxa"/>
+            <w:tcW w:w="817" w:type="dxa"/>
+            <w:vAlign w:val="center"/>
           </w:tcPr>
           <w:p>
             <w:pPr>
@@ -3316,7 +3308,8 @@
         </w:tc>
         <w:tc>
           <w:tcPr>
-            <w:tcW w:w="1297" w:type="dxa"/>
+            <w:tcW w:w="636" w:type="dxa"/>
+            <w:vAlign w:val="center"/>
           </w:tcPr>
           <w:p>
             <w:pPr>
@@ -3336,14 +3329,16 @@
               <w:rPr>
                 <w:b w:val="0"/>
                 <w:bCs w:val="0"/>
-              </w:rPr>
-              <w:t>3.3</w:t>
+                <w:color w:val="000000"/>
+              </w:rPr>
+              <w:t>28.1</w:t>
             </w:r>
           </w:p>
         </w:tc>
         <w:tc>
           <w:tcPr>
-            <w:tcW w:w="609" w:type="dxa"/>
+            <w:tcW w:w="636" w:type="dxa"/>
+            <w:vAlign w:val="center"/>
           </w:tcPr>
           <w:p>
             <w:pPr>
@@ -3363,14 +3358,16 @@
               <w:rPr>
                 <w:b w:val="0"/>
                 <w:bCs w:val="0"/>
-              </w:rPr>
-              <w:t>3.4</w:t>
+                <w:color w:val="000000"/>
+              </w:rPr>
+              <w:t>29.9</w:t>
             </w:r>
           </w:p>
         </w:tc>
         <w:tc>
           <w:tcPr>
-            <w:tcW w:w="609" w:type="dxa"/>
+            <w:tcW w:w="636" w:type="dxa"/>
+            <w:vAlign w:val="center"/>
           </w:tcPr>
           <w:p>
             <w:pPr>
@@ -3390,14 +3387,16 @@
               <w:rPr>
                 <w:b w:val="0"/>
                 <w:bCs w:val="0"/>
-              </w:rPr>
-              <w:t>3.5</w:t>
+                <w:color w:val="000000"/>
+              </w:rPr>
+              <w:t>42.3</w:t>
             </w:r>
           </w:p>
         </w:tc>
         <w:tc>
           <w:tcPr>
-            <w:tcW w:w="609" w:type="dxa"/>
+            <w:tcW w:w="814" w:type="dxa"/>
+            <w:vAlign w:val="center"/>
           </w:tcPr>
           <w:p>
             <w:pPr>
@@ -3417,14 +3416,16 @@
               <w:rPr>
                 <w:b w:val="0"/>
                 <w:bCs w:val="0"/>
-              </w:rPr>
-              <w:t>3.5</w:t>
+                <w:color w:val="000000"/>
+              </w:rPr>
+              <w:t>52.8</w:t>
             </w:r>
           </w:p>
         </w:tc>
         <w:tc>
           <w:tcPr>
-            <w:tcW w:w="609" w:type="dxa"/>
+            <w:tcW w:w="503" w:type="dxa"/>
+            <w:vAlign w:val="center"/>
           </w:tcPr>
           <w:p>
             <w:pPr>
@@ -3444,14 +3445,16 @@
               <w:rPr>
                 <w:b w:val="0"/>
                 <w:bCs w:val="0"/>
-              </w:rPr>
-              <w:t>3.3</w:t>
+                <w:color w:val="000000"/>
+              </w:rPr>
+              <w:t>28.1</w:t>
             </w:r>
           </w:p>
         </w:tc>
         <w:tc>
           <w:tcPr>
-            <w:tcW w:w="609" w:type="dxa"/>
+            <w:tcW w:w="681" w:type="dxa"/>
+            <w:vAlign w:val="center"/>
           </w:tcPr>
           <w:p>
             <w:pPr>
@@ -3471,14 +3474,16 @@
               <w:rPr>
                 <w:b w:val="0"/>
                 <w:bCs w:val="0"/>
-              </w:rPr>
-              <w:t>3.4</w:t>
+                <w:color w:val="000000"/>
+              </w:rPr>
+              <w:t>29.9</w:t>
             </w:r>
           </w:p>
         </w:tc>
         <w:tc>
           <w:tcPr>
-            <w:tcW w:w="609" w:type="dxa"/>
+            <w:tcW w:w="681" w:type="dxa"/>
+            <w:vAlign w:val="center"/>
           </w:tcPr>
           <w:p>
             <w:pPr>
@@ -3498,14 +3503,16 @@
               <w:rPr>
                 <w:b w:val="0"/>
                 <w:bCs w:val="0"/>
-              </w:rPr>
-              <w:t>3.5</w:t>
+                <w:color w:val="000000"/>
+              </w:rPr>
+              <w:t>42.4</w:t>
             </w:r>
           </w:p>
         </w:tc>
         <w:tc>
           <w:tcPr>
-            <w:tcW w:w="609" w:type="dxa"/>
+            <w:tcW w:w="681" w:type="dxa"/>
+            <w:vAlign w:val="center"/>
           </w:tcPr>
           <w:p>
             <w:pPr>
@@ -3525,14 +3532,16 @@
               <w:rPr>
                 <w:b w:val="0"/>
                 <w:bCs w:val="0"/>
-              </w:rPr>
-              <w:t>3.5</w:t>
+                <w:color w:val="000000"/>
+              </w:rPr>
+              <w:t>53.5</w:t>
             </w:r>
           </w:p>
         </w:tc>
         <w:tc>
           <w:tcPr>
-            <w:tcW w:w="609" w:type="dxa"/>
+            <w:tcW w:w="756" w:type="dxa"/>
+            <w:vAlign w:val="center"/>
           </w:tcPr>
           <w:p>
             <w:pPr>
@@ -3552,14 +3561,16 @@
               <w:rPr>
                 <w:b w:val="0"/>
                 <w:bCs w:val="0"/>
-              </w:rPr>
-              <w:t>3.3</w:t>
+                <w:color w:val="000000"/>
+              </w:rPr>
+              <w:t>28.1</w:t>
             </w:r>
           </w:p>
         </w:tc>
         <w:tc>
           <w:tcPr>
-            <w:tcW w:w="609" w:type="dxa"/>
+            <w:tcW w:w="756" w:type="dxa"/>
+            <w:vAlign w:val="center"/>
           </w:tcPr>
           <w:p>
             <w:pPr>
@@ -3579,14 +3590,16 @@
               <w:rPr>
                 <w:b w:val="0"/>
                 <w:bCs w:val="0"/>
-              </w:rPr>
-              <w:t>3.4</w:t>
+                <w:color w:val="000000"/>
+              </w:rPr>
+              <w:t>29.9</w:t>
             </w:r>
           </w:p>
         </w:tc>
         <w:tc>
           <w:tcPr>
-            <w:tcW w:w="721" w:type="dxa"/>
+            <w:tcW w:w="876" w:type="dxa"/>
+            <w:vAlign w:val="center"/>
           </w:tcPr>
           <w:p>
             <w:pPr>
@@ -3606,14 +3619,16 @@
               <w:rPr>
                 <w:b w:val="0"/>
                 <w:bCs w:val="0"/>
-              </w:rPr>
-              <w:t>3.5</w:t>
+                <w:color w:val="000000"/>
+              </w:rPr>
+              <w:t>42.4</w:t>
             </w:r>
           </w:p>
         </w:tc>
         <w:tc>
           <w:tcPr>
-            <w:tcW w:w="721" w:type="dxa"/>
+            <w:tcW w:w="876" w:type="dxa"/>
+            <w:vAlign w:val="center"/>
           </w:tcPr>
           <w:p>
             <w:pPr>
@@ -3633,8 +3648,9 @@
               <w:rPr>
                 <w:b w:val="0"/>
                 <w:bCs w:val="0"/>
-              </w:rPr>
-              <w:t>3.5</w:t>
+                <w:color w:val="000000"/>
+              </w:rPr>
+              <w:t>53.5</w:t>
             </w:r>
           </w:p>
         </w:tc>
@@ -3642,7 +3658,8 @@
       <w:tr>
         <w:tc>
           <w:tcPr>
-            <w:tcW w:w="1129" w:type="dxa"/>
+            <w:tcW w:w="817" w:type="dxa"/>
+            <w:vAlign w:val="center"/>
           </w:tcPr>
           <w:p>
             <w:pPr>
@@ -3757,7 +3774,8 @@
         </w:tc>
         <w:tc>
           <w:tcPr>
-            <w:tcW w:w="1297" w:type="dxa"/>
+            <w:tcW w:w="636" w:type="dxa"/>
+            <w:vAlign w:val="center"/>
           </w:tcPr>
           <w:p>
             <w:pPr>
@@ -3777,14 +3795,16 @@
               <w:rPr>
                 <w:b w:val="0"/>
                 <w:bCs w:val="0"/>
-              </w:rPr>
-              <w:t>3.3</w:t>
+                <w:color w:val="000000"/>
+              </w:rPr>
+              <w:t>27.8</w:t>
             </w:r>
           </w:p>
         </w:tc>
         <w:tc>
           <w:tcPr>
-            <w:tcW w:w="609" w:type="dxa"/>
+            <w:tcW w:w="636" w:type="dxa"/>
+            <w:vAlign w:val="center"/>
           </w:tcPr>
           <w:p>
             <w:pPr>
@@ -3804,14 +3824,16 @@
               <w:rPr>
                 <w:b w:val="0"/>
                 <w:bCs w:val="0"/>
-              </w:rPr>
-              <w:t>3.3</w:t>
+                <w:color w:val="000000"/>
+              </w:rPr>
+              <w:t>28.9</w:t>
             </w:r>
           </w:p>
         </w:tc>
         <w:tc>
           <w:tcPr>
-            <w:tcW w:w="609" w:type="dxa"/>
+            <w:tcW w:w="636" w:type="dxa"/>
+            <w:vAlign w:val="center"/>
           </w:tcPr>
           <w:p>
             <w:pPr>
@@ -3831,14 +3853,16 @@
               <w:rPr>
                 <w:b w:val="0"/>
                 <w:bCs w:val="0"/>
-              </w:rPr>
-              <w:t>3.5</w:t>
+                <w:color w:val="000000"/>
+              </w:rPr>
+              <w:t>41.0</w:t>
             </w:r>
           </w:p>
         </w:tc>
         <w:tc>
           <w:tcPr>
-            <w:tcW w:w="609" w:type="dxa"/>
+            <w:tcW w:w="814" w:type="dxa"/>
+            <w:vAlign w:val="center"/>
           </w:tcPr>
           <w:p>
             <w:pPr>
@@ -3858,14 +3882,16 @@
               <w:rPr>
                 <w:b w:val="0"/>
                 <w:bCs w:val="0"/>
-              </w:rPr>
-              <w:t>3.5</w:t>
+                <w:color w:val="000000"/>
+              </w:rPr>
+              <w:t>53.4</w:t>
             </w:r>
           </w:p>
         </w:tc>
         <w:tc>
           <w:tcPr>
-            <w:tcW w:w="609" w:type="dxa"/>
+            <w:tcW w:w="503" w:type="dxa"/>
+            <w:vAlign w:val="center"/>
           </w:tcPr>
           <w:p>
             <w:pPr>
@@ -3885,14 +3911,16 @@
               <w:rPr>
                 <w:b w:val="0"/>
                 <w:bCs w:val="0"/>
-              </w:rPr>
-              <w:t>3.3</w:t>
+                <w:color w:val="000000"/>
+              </w:rPr>
+              <w:t>27.8</w:t>
             </w:r>
           </w:p>
         </w:tc>
         <w:tc>
           <w:tcPr>
-            <w:tcW w:w="609" w:type="dxa"/>
+            <w:tcW w:w="681" w:type="dxa"/>
+            <w:vAlign w:val="center"/>
           </w:tcPr>
           <w:p>
             <w:pPr>
@@ -3912,14 +3940,16 @@
               <w:rPr>
                 <w:b w:val="0"/>
                 <w:bCs w:val="0"/>
-              </w:rPr>
-              <w:t>3.3</w:t>
+                <w:color w:val="000000"/>
+              </w:rPr>
+              <w:t>28.9</w:t>
             </w:r>
           </w:p>
         </w:tc>
         <w:tc>
           <w:tcPr>
-            <w:tcW w:w="609" w:type="dxa"/>
+            <w:tcW w:w="681" w:type="dxa"/>
+            <w:vAlign w:val="center"/>
           </w:tcPr>
           <w:p>
             <w:pPr>
@@ -3939,14 +3969,16 @@
               <w:rPr>
                 <w:b w:val="0"/>
                 <w:bCs w:val="0"/>
-              </w:rPr>
-              <w:t>3.5</w:t>
+                <w:color w:val="000000"/>
+              </w:rPr>
+              <w:t>41.0</w:t>
             </w:r>
           </w:p>
         </w:tc>
         <w:tc>
           <w:tcPr>
-            <w:tcW w:w="609" w:type="dxa"/>
+            <w:tcW w:w="681" w:type="dxa"/>
+            <w:vAlign w:val="center"/>
           </w:tcPr>
           <w:p>
             <w:pPr>
@@ -3966,14 +3998,16 @@
               <w:rPr>
                 <w:b w:val="0"/>
                 <w:bCs w:val="0"/>
-              </w:rPr>
-              <w:t>3.5</w:t>
+                <w:color w:val="000000"/>
+              </w:rPr>
+              <w:t>54.1</w:t>
             </w:r>
           </w:p>
         </w:tc>
         <w:tc>
           <w:tcPr>
-            <w:tcW w:w="609" w:type="dxa"/>
+            <w:tcW w:w="756" w:type="dxa"/>
+            <w:vAlign w:val="center"/>
           </w:tcPr>
           <w:p>
             <w:pPr>
@@ -3993,14 +4027,16 @@
               <w:rPr>
                 <w:b w:val="0"/>
                 <w:bCs w:val="0"/>
-              </w:rPr>
-              <w:t>3.3</w:t>
+                <w:color w:val="000000"/>
+              </w:rPr>
+              <w:t>27.8</w:t>
             </w:r>
           </w:p>
         </w:tc>
         <w:tc>
           <w:tcPr>
-            <w:tcW w:w="609" w:type="dxa"/>
+            <w:tcW w:w="756" w:type="dxa"/>
+            <w:vAlign w:val="center"/>
           </w:tcPr>
           <w:p>
             <w:pPr>
@@ -4020,14 +4056,16 @@
               <w:rPr>
                 <w:b w:val="0"/>
                 <w:bCs w:val="0"/>
-              </w:rPr>
-              <w:t>3.3</w:t>
+                <w:color w:val="000000"/>
+              </w:rPr>
+              <w:t>28.9</w:t>
             </w:r>
           </w:p>
         </w:tc>
         <w:tc>
           <w:tcPr>
-            <w:tcW w:w="721" w:type="dxa"/>
+            <w:tcW w:w="876" w:type="dxa"/>
+            <w:vAlign w:val="center"/>
           </w:tcPr>
           <w:p>
             <w:pPr>
@@ -4047,14 +4085,16 @@
               <w:rPr>
                 <w:b w:val="0"/>
                 <w:bCs w:val="0"/>
-              </w:rPr>
-              <w:t>3.5</w:t>
+                <w:color w:val="000000"/>
+              </w:rPr>
+              <w:t>41.0</w:t>
             </w:r>
           </w:p>
         </w:tc>
         <w:tc>
           <w:tcPr>
-            <w:tcW w:w="721" w:type="dxa"/>
+            <w:tcW w:w="876" w:type="dxa"/>
+            <w:vAlign w:val="center"/>
           </w:tcPr>
           <w:p>
             <w:pPr>
@@ -4074,8 +4114,9 @@
               <w:rPr>
                 <w:b w:val="0"/>
                 <w:bCs w:val="0"/>
-              </w:rPr>
-              <w:t>3.5</w:t>
+                <w:color w:val="000000"/>
+              </w:rPr>
+              <w:t>54.1</w:t>
             </w:r>
           </w:p>
         </w:tc>
@@ -4104,7 +4145,7 @@
         </w:rPr>
         <w:lastRenderedPageBreak/>
         <w:drawing>
-          <wp:inline distT="0" distB="0" distL="0" distR="0" wp14:anchorId="411B61FF" wp14:editId="544C38B9">
+          <wp:inline distT="0" distB="0" distL="0" distR="0" wp14:anchorId="411B61FF" wp14:editId="5E4F75CA">
             <wp:extent cx="5486400" cy="3200400"/>
             <wp:effectExtent l="0" t="0" r="12700" b="12700"/>
             <wp:docPr id="1011685896" name="Диаграмма 6"/>
@@ -4183,7 +4224,7 @@
           <w:noProof/>
         </w:rPr>
         <w:drawing>
-          <wp:inline distT="0" distB="0" distL="0" distR="0" wp14:anchorId="2B977D9D" wp14:editId="36C5B392">
+          <wp:inline distT="0" distB="0" distL="0" distR="0" wp14:anchorId="2B977D9D" wp14:editId="46FF9658">
             <wp:extent cx="5486400" cy="3200400"/>
             <wp:effectExtent l="0" t="0" r="12700" b="12700"/>
             <wp:docPr id="1669604116" name="Диаграмма 7"/>
@@ -4216,137 +4257,7 @@
           <w:b w:val="0"/>
           <w:bCs w:val="0"/>
         </w:rPr>
-        <w:t xml:space="preserve">График </w:t>
-      </w:r>
-      <w:r>
-        <w:rPr>
-          <w:b w:val="0"/>
-          <w:bCs w:val="0"/>
-        </w:rPr>
-        <w:t>2</w:t>
-      </w:r>
-      <w:r>
-        <w:rPr>
-          <w:b w:val="0"/>
-          <w:bCs w:val="0"/>
-        </w:rPr>
-        <w:t xml:space="preserve"> – </w:t>
-      </w:r>
-      <w:r>
-        <w:rPr>
-          <w:b w:val="0"/>
-          <w:bCs w:val="0"/>
-          <w:lang w:val="en-US"/>
-        </w:rPr>
-        <w:t>SNR</w:t>
-      </w:r>
-      <w:r>
-        <w:rPr>
-          <w:b w:val="0"/>
-          <w:bCs w:val="0"/>
-        </w:rPr>
-        <w:t xml:space="preserve"> </w:t>
-      </w:r>
-      <w:r>
-        <w:rPr>
-          <w:b w:val="0"/>
-          <w:bCs w:val="0"/>
-        </w:rPr>
-        <w:t>при различных параметрах дискретизации</w:t>
-      </w:r>
-      <w:r>
-        <w:rPr>
-          <w:b w:val="0"/>
-          <w:bCs w:val="0"/>
-        </w:rPr>
-        <w:t>.</w:t>
-      </w:r>
-    </w:p>
-    <w:p>
-      <w:pPr>
-        <w:pStyle w:val="1"/>
-        <w:tabs>
-          <w:tab w:val="left" w:pos="993"/>
-        </w:tabs>
-        <w:spacing w:before="71" w:line="360" w:lineRule="auto"/>
-        <w:ind w:left="0"/>
-        <w:jc w:val="right"/>
-        <w:rPr>
-          <w:b w:val="0"/>
-          <w:bCs w:val="0"/>
-        </w:rPr>
-      </w:pPr>
-    </w:p>
-    <w:p>
-      <w:pPr>
-        <w:pStyle w:val="1"/>
-        <w:tabs>
-          <w:tab w:val="left" w:pos="993"/>
-        </w:tabs>
-        <w:spacing w:before="71" w:line="360" w:lineRule="auto"/>
-        <w:ind w:left="0"/>
-        <w:jc w:val="center"/>
-        <w:rPr>
-          <w:b w:val="0"/>
-          <w:bCs w:val="0"/>
-        </w:rPr>
-      </w:pPr>
-      <w:r>
-        <w:rPr>
-          <w:b w:val="0"/>
-          <w:bCs w:val="0"/>
-          <w:noProof/>
-        </w:rPr>
-        <w:lastRenderedPageBreak/>
-        <w:drawing>
-          <wp:inline distT="0" distB="0" distL="0" distR="0" wp14:anchorId="6E0271AC" wp14:editId="5CE6A5C6">
-            <wp:extent cx="5486400" cy="3200400"/>
-            <wp:effectExtent l="0" t="0" r="12700" b="12700"/>
-            <wp:docPr id="764349131" name="Диаграмма 7"/>
-            <wp:cNvGraphicFramePr/>
-            <a:graphic xmlns:a="http://schemas.openxmlformats.org/drawingml/2006/main">
-              <a:graphicData uri="http://schemas.openxmlformats.org/drawingml/2006/chart">
-                <c:chart xmlns:c="http://schemas.openxmlformats.org/drawingml/2006/chart" xmlns:r="http://schemas.openxmlformats.org/officeDocument/2006/relationships" r:id="rId12"/>
-              </a:graphicData>
-            </a:graphic>
-          </wp:inline>
-        </w:drawing>
-      </w:r>
-    </w:p>
-    <w:p>
-      <w:pPr>
-        <w:pStyle w:val="1"/>
-        <w:tabs>
-          <w:tab w:val="left" w:pos="993"/>
-        </w:tabs>
-        <w:spacing w:before="71" w:line="360" w:lineRule="auto"/>
-        <w:ind w:left="0"/>
-        <w:jc w:val="center"/>
-        <w:rPr>
-          <w:b w:val="0"/>
-          <w:bCs w:val="0"/>
-        </w:rPr>
-      </w:pPr>
-      <w:r>
-        <w:rPr>
-          <w:b w:val="0"/>
-          <w:bCs w:val="0"/>
-        </w:rPr>
-        <w:t xml:space="preserve">График </w:t>
-      </w:r>
-      <w:r>
-        <w:rPr>
-          <w:b w:val="0"/>
-          <w:bCs w:val="0"/>
-        </w:rPr>
-        <w:t>3</w:t>
-      </w:r>
-      <w:r>
-        <w:rPr>
-          <w:b w:val="0"/>
-          <w:bCs w:val="0"/>
-        </w:rPr>
-        <w:t xml:space="preserve"> – </w:t>
+        <w:t xml:space="preserve">График 2 – </w:t>
       </w:r>
       <w:r>
         <w:rPr>
@@ -4379,32 +4290,12 @@
         </w:tabs>
         <w:spacing w:before="71" w:line="360" w:lineRule="auto"/>
         <w:ind w:left="0"/>
-        <w:jc w:val="center"/>
+        <w:jc w:val="right"/>
         <w:rPr>
           <w:b w:val="0"/>
           <w:bCs w:val="0"/>
         </w:rPr>
       </w:pPr>
-      <w:r>
-        <w:rPr>
-          <w:b w:val="0"/>
-          <w:bCs w:val="0"/>
-          <w:noProof/>
-        </w:rPr>
-        <w:drawing>
-          <wp:inline distT="0" distB="0" distL="0" distR="0" wp14:anchorId="16EBB395" wp14:editId="2828ED28">
-            <wp:extent cx="5486400" cy="3200400"/>
-            <wp:effectExtent l="0" t="0" r="12700" b="12700"/>
-            <wp:docPr id="986846288" name="Диаграмма 7"/>
-            <wp:cNvGraphicFramePr/>
-            <a:graphic xmlns:a="http://schemas.openxmlformats.org/drawingml/2006/main">
-              <a:graphicData uri="http://schemas.openxmlformats.org/drawingml/2006/chart">
-                <c:chart xmlns:c="http://schemas.openxmlformats.org/drawingml/2006/chart" xmlns:r="http://schemas.openxmlformats.org/officeDocument/2006/relationships" r:id="rId13"/>
-              </a:graphicData>
-            </a:graphic>
-          </wp:inline>
-        </w:drawing>
-      </w:r>
     </w:p>
     <w:p>
       <w:pPr>
@@ -4424,22 +4315,44 @@
         <w:rPr>
           <w:b w:val="0"/>
           <w:bCs w:val="0"/>
+          <w:noProof/>
         </w:rPr>
-        <w:t xml:space="preserve">График </w:t>
+        <w:lastRenderedPageBreak/>
+        <w:drawing>
+          <wp:inline distT="0" distB="0" distL="0" distR="0" wp14:anchorId="6E0271AC" wp14:editId="33E3244F">
+            <wp:extent cx="5486400" cy="3200400"/>
+            <wp:effectExtent l="0" t="0" r="12700" b="12700"/>
+            <wp:docPr id="764349131" name="Диаграмма 7"/>
+            <wp:cNvGraphicFramePr/>
+            <a:graphic xmlns:a="http://schemas.openxmlformats.org/drawingml/2006/main">
+              <a:graphicData uri="http://schemas.openxmlformats.org/drawingml/2006/chart">
+                <c:chart xmlns:c="http://schemas.openxmlformats.org/drawingml/2006/chart" xmlns:r="http://schemas.openxmlformats.org/officeDocument/2006/relationships" r:id="rId12"/>
+              </a:graphicData>
+            </a:graphic>
+          </wp:inline>
+        </w:drawing>
       </w:r>
+    </w:p>
+    <w:p>
+      <w:pPr>
+        <w:pStyle w:val="1"/>
+        <w:tabs>
+          <w:tab w:val="left" w:pos="993"/>
+        </w:tabs>
+        <w:spacing w:before="71" w:line="360" w:lineRule="auto"/>
+        <w:ind w:left="0"/>
+        <w:jc w:val="center"/>
+        <w:rPr>
+          <w:b w:val="0"/>
+          <w:bCs w:val="0"/>
+        </w:rPr>
+      </w:pPr>
       <w:r>
         <w:rPr>
           <w:b w:val="0"/>
           <w:bCs w:val="0"/>
         </w:rPr>
-        <w:t xml:space="preserve">4 </w:t>
-      </w:r>
-      <w:r>
-        <w:rPr>
-          <w:b w:val="0"/>
-          <w:bCs w:val="0"/>
-        </w:rPr>
-        <w:t xml:space="preserve">– </w:t>
+        <w:t xml:space="preserve">График 3 – </w:t>
       </w:r>
       <w:r>
         <w:rPr>
@@ -4472,12 +4385,32 @@
         </w:tabs>
         <w:spacing w:before="71" w:line="360" w:lineRule="auto"/>
         <w:ind w:left="0"/>
-        <w:jc w:val="right"/>
+        <w:jc w:val="center"/>
         <w:rPr>
           <w:b w:val="0"/>
           <w:bCs w:val="0"/>
         </w:rPr>
       </w:pPr>
+      <w:r>
+        <w:rPr>
+          <w:b w:val="0"/>
+          <w:bCs w:val="0"/>
+          <w:noProof/>
+        </w:rPr>
+        <w:drawing>
+          <wp:inline distT="0" distB="0" distL="0" distR="0" wp14:anchorId="16EBB395" wp14:editId="06F1FD02">
+            <wp:extent cx="5486400" cy="3200400"/>
+            <wp:effectExtent l="0" t="0" r="12700" b="12700"/>
+            <wp:docPr id="986846288" name="Диаграмма 7"/>
+            <wp:cNvGraphicFramePr/>
+            <a:graphic xmlns:a="http://schemas.openxmlformats.org/drawingml/2006/main">
+              <a:graphicData uri="http://schemas.openxmlformats.org/drawingml/2006/chart">
+                <c:chart xmlns:c="http://schemas.openxmlformats.org/drawingml/2006/chart" xmlns:r="http://schemas.openxmlformats.org/officeDocument/2006/relationships" r:id="rId13"/>
+              </a:graphicData>
+            </a:graphic>
+          </wp:inline>
+        </w:drawing>
+      </w:r>
     </w:p>
     <w:p>
       <w:pPr>
@@ -4497,58 +4430,8 @@
         <w:rPr>
           <w:b w:val="0"/>
           <w:bCs w:val="0"/>
-          <w:noProof/>
         </w:rPr>
-        <w:lastRenderedPageBreak/>
-        <w:drawing>
-          <wp:inline distT="0" distB="0" distL="0" distR="0" wp14:anchorId="22CAC870" wp14:editId="48790115">
-            <wp:extent cx="5486400" cy="3200400"/>
-            <wp:effectExtent l="0" t="0" r="12700" b="12700"/>
-            <wp:docPr id="974297586" name="Диаграмма 7"/>
-            <wp:cNvGraphicFramePr/>
-            <a:graphic xmlns:a="http://schemas.openxmlformats.org/drawingml/2006/main">
-              <a:graphicData uri="http://schemas.openxmlformats.org/drawingml/2006/chart">
-                <c:chart xmlns:c="http://schemas.openxmlformats.org/drawingml/2006/chart" xmlns:r="http://schemas.openxmlformats.org/officeDocument/2006/relationships" r:id="rId14"/>
-              </a:graphicData>
-            </a:graphic>
-          </wp:inline>
-        </w:drawing>
-      </w:r>
-    </w:p>
-    <w:p>
-      <w:pPr>
-        <w:pStyle w:val="1"/>
-        <w:tabs>
-          <w:tab w:val="left" w:pos="993"/>
-        </w:tabs>
-        <w:spacing w:before="71" w:line="360" w:lineRule="auto"/>
-        <w:ind w:left="0"/>
-        <w:jc w:val="center"/>
-        <w:rPr>
-          <w:b w:val="0"/>
-          <w:bCs w:val="0"/>
-        </w:rPr>
-      </w:pPr>
-      <w:r>
-        <w:rPr>
-          <w:b w:val="0"/>
-          <w:bCs w:val="0"/>
-        </w:rPr>
-        <w:t xml:space="preserve">График </w:t>
-      </w:r>
-      <w:r>
-        <w:rPr>
-          <w:b w:val="0"/>
-          <w:bCs w:val="0"/>
-        </w:rPr>
-        <w:t>5</w:t>
-      </w:r>
-      <w:r>
-        <w:rPr>
-          <w:b w:val="0"/>
-          <w:bCs w:val="0"/>
-        </w:rPr>
-        <w:t xml:space="preserve"> – </w:t>
+        <w:t xml:space="preserve">График 4 – </w:t>
       </w:r>
       <w:r>
         <w:rPr>
@@ -4581,6 +4464,101 @@
         </w:tabs>
         <w:spacing w:before="71" w:line="360" w:lineRule="auto"/>
         <w:ind w:left="0"/>
+        <w:jc w:val="right"/>
+        <w:rPr>
+          <w:b w:val="0"/>
+          <w:bCs w:val="0"/>
+        </w:rPr>
+      </w:pPr>
+    </w:p>
+    <w:p>
+      <w:pPr>
+        <w:pStyle w:val="1"/>
+        <w:tabs>
+          <w:tab w:val="left" w:pos="993"/>
+        </w:tabs>
+        <w:spacing w:before="71" w:line="360" w:lineRule="auto"/>
+        <w:ind w:left="0"/>
+        <w:jc w:val="center"/>
+        <w:rPr>
+          <w:b w:val="0"/>
+          <w:bCs w:val="0"/>
+        </w:rPr>
+      </w:pPr>
+      <w:r>
+        <w:rPr>
+          <w:b w:val="0"/>
+          <w:bCs w:val="0"/>
+          <w:noProof/>
+        </w:rPr>
+        <w:lastRenderedPageBreak/>
+        <w:drawing>
+          <wp:inline distT="0" distB="0" distL="0" distR="0" wp14:anchorId="22CAC870" wp14:editId="6E998980">
+            <wp:extent cx="5486400" cy="3200400"/>
+            <wp:effectExtent l="0" t="0" r="12700" b="12700"/>
+            <wp:docPr id="974297586" name="Диаграмма 7"/>
+            <wp:cNvGraphicFramePr/>
+            <a:graphic xmlns:a="http://schemas.openxmlformats.org/drawingml/2006/main">
+              <a:graphicData uri="http://schemas.openxmlformats.org/drawingml/2006/chart">
+                <c:chart xmlns:c="http://schemas.openxmlformats.org/drawingml/2006/chart" xmlns:r="http://schemas.openxmlformats.org/officeDocument/2006/relationships" r:id="rId14"/>
+              </a:graphicData>
+            </a:graphic>
+          </wp:inline>
+        </w:drawing>
+      </w:r>
+    </w:p>
+    <w:p>
+      <w:pPr>
+        <w:pStyle w:val="1"/>
+        <w:tabs>
+          <w:tab w:val="left" w:pos="993"/>
+        </w:tabs>
+        <w:spacing w:before="71" w:line="360" w:lineRule="auto"/>
+        <w:ind w:left="0"/>
+        <w:jc w:val="center"/>
+        <w:rPr>
+          <w:b w:val="0"/>
+          <w:bCs w:val="0"/>
+        </w:rPr>
+      </w:pPr>
+      <w:r>
+        <w:rPr>
+          <w:b w:val="0"/>
+          <w:bCs w:val="0"/>
+        </w:rPr>
+        <w:t xml:space="preserve">График 5 – </w:t>
+      </w:r>
+      <w:r>
+        <w:rPr>
+          <w:b w:val="0"/>
+          <w:bCs w:val="0"/>
+          <w:lang w:val="en-US"/>
+        </w:rPr>
+        <w:t>SNR</w:t>
+      </w:r>
+      <w:r>
+        <w:rPr>
+          <w:b w:val="0"/>
+          <w:bCs w:val="0"/>
+        </w:rPr>
+        <w:t xml:space="preserve"> </w:t>
+      </w:r>
+      <w:r>
+        <w:rPr>
+          <w:b w:val="0"/>
+          <w:bCs w:val="0"/>
+        </w:rPr>
+        <w:t>при различных параметрах дискретизации.</w:t>
+      </w:r>
+    </w:p>
+    <w:p>
+      <w:pPr>
+        <w:pStyle w:val="1"/>
+        <w:tabs>
+          <w:tab w:val="left" w:pos="993"/>
+        </w:tabs>
+        <w:spacing w:before="71" w:line="360" w:lineRule="auto"/>
+        <w:ind w:left="0"/>
         <w:jc w:val="center"/>
         <w:rPr>
           <w:b w:val="0"/>
@@ -4594,7 +4572,7 @@
           <w:noProof/>
         </w:rPr>
         <w:drawing>
-          <wp:inline distT="0" distB="0" distL="0" distR="0" wp14:anchorId="07639C0C" wp14:editId="3BD8BD8B">
+          <wp:inline distT="0" distB="0" distL="0" distR="0" wp14:anchorId="07639C0C" wp14:editId="579E3E03">
             <wp:extent cx="5486400" cy="3200400"/>
             <wp:effectExtent l="0" t="0" r="12700" b="12700"/>
             <wp:docPr id="892260295" name="Диаграмма 7"/>
@@ -4619,21 +4597,7 @@
           <w:b w:val="0"/>
           <w:bCs w:val="0"/>
         </w:rPr>
-        <w:t xml:space="preserve">График </w:t>
-      </w:r>
-      <w:r>
-        <w:rPr>
-          <w:b w:val="0"/>
-          <w:bCs w:val="0"/>
-        </w:rPr>
-        <w:t>6</w:t>
-      </w:r>
-      <w:r>
-        <w:rPr>
-          <w:b w:val="0"/>
-          <w:bCs w:val="0"/>
-        </w:rPr>
-        <w:t xml:space="preserve"> – </w:t>
+        <w:t xml:space="preserve">График 6 – </w:t>
       </w:r>
       <w:r>
         <w:rPr>
@@ -8592,6 +8556,17 @@
       <w:lang w:val="ru-RU"/>
     </w:rPr>
   </w:style>
+  <w:style w:type="character" w:styleId="ab">
+    <w:name w:val="Strong"/>
+    <w:basedOn w:val="a0"/>
+    <w:uiPriority w:val="22"/>
+    <w:qFormat/>
+    <w:rsid w:val="00594930"/>
+    <w:rPr>
+      <w:b/>
+      <w:bCs/>
+    </w:rPr>
+  </w:style>
 </w:styles>
 </file>
 
@@ -8721,13 +8696,13 @@
             <c:numRef>
               <c:f>Лист1!$B$2:$B$4</c:f>
               <c:numCache>
-                <c:formatCode>0.00</c:formatCode>
+                <c:formatCode>General</c:formatCode>
                 <c:ptCount val="3"/>
                 <c:pt idx="0">
                   <c:v>56.3</c:v>
                 </c:pt>
                 <c:pt idx="1">
-                  <c:v>88.9</c:v>
+                  <c:v>89.1</c:v>
                 </c:pt>
                 <c:pt idx="2">
                   <c:v>91.9</c:v>
@@ -8786,13 +8761,13 @@
             <c:numRef>
               <c:f>Лист1!$C$2:$C$4</c:f>
               <c:numCache>
-                <c:formatCode>0.00</c:formatCode>
+                <c:formatCode>General</c:formatCode>
                 <c:ptCount val="3"/>
                 <c:pt idx="0">
                   <c:v>56.1</c:v>
                 </c:pt>
                 <c:pt idx="1">
-                  <c:v>87.2</c:v>
+                  <c:v>87</c:v>
                 </c:pt>
                 <c:pt idx="2">
                   <c:v>89.1</c:v>
@@ -8851,13 +8826,13 @@
             <c:numRef>
               <c:f>Лист1!$D$2:$D$4</c:f>
               <c:numCache>
-                <c:formatCode>0.00</c:formatCode>
+                <c:formatCode>General</c:formatCode>
                 <c:ptCount val="3"/>
                 <c:pt idx="0">
-                  <c:v>56</c:v>
+                  <c:v>56.1</c:v>
                 </c:pt>
                 <c:pt idx="1">
-                  <c:v>91.8</c:v>
+                  <c:v>91.6</c:v>
                 </c:pt>
                 <c:pt idx="2">
                   <c:v>101.1</c:v>
@@ -8916,7 +8891,7 @@
             <c:numRef>
               <c:f>Лист1!$E$2:$E$4</c:f>
               <c:numCache>
-                <c:formatCode>0.00</c:formatCode>
+                <c:formatCode>General</c:formatCode>
                 <c:ptCount val="3"/>
                 <c:pt idx="0">
                   <c:v>56.2</c:v>
@@ -8925,7 +8900,7 @@
                   <c:v>92.4</c:v>
                 </c:pt>
                 <c:pt idx="2">
-                  <c:v>113.2</c:v>
+                  <c:v>113.1</c:v>
                 </c:pt>
               </c:numCache>
             </c:numRef>
@@ -9021,7 +8996,7 @@
             <a:effectLst/>
           </c:spPr>
         </c:majorGridlines>
-        <c:numFmt formatCode="0.00" sourceLinked="1"/>
+        <c:numFmt formatCode="General" sourceLinked="1"/>
         <c:majorTickMark val="none"/>
         <c:minorTickMark val="none"/>
         <c:tickLblPos val="nextTo"/>
@@ -9269,10 +9244,10 @@
                   <c:v>33.9</c:v>
                 </c:pt>
                 <c:pt idx="1">
-                  <c:v>34</c:v>
+                  <c:v>33.9</c:v>
                 </c:pt>
                 <c:pt idx="2">
-                  <c:v>34</c:v>
+                  <c:v>33.9</c:v>
                 </c:pt>
               </c:numCache>
             </c:numRef>
@@ -9466,7 +9441,7 @@
                 <c:pt idx="1">
                   <c:v>59.5</c:v>
                 </c:pt>
-                <c:pt idx="2">
+                <c:pt idx="2" formatCode="0.00">
                   <c:v>59.5</c:v>
                 </c:pt>
               </c:numCache>
@@ -9813,16 +9788,16 @@
             <c:numRef>
               <c:f>Лист1!$B$2:$B$4</c:f>
               <c:numCache>
-                <c:formatCode>0.00</c:formatCode>
+                <c:formatCode>General</c:formatCode>
                 <c:ptCount val="3"/>
                 <c:pt idx="0">
                   <c:v>13.4</c:v>
                 </c:pt>
                 <c:pt idx="1">
-                  <c:v>13.5</c:v>
+                  <c:v>13.4</c:v>
                 </c:pt>
                 <c:pt idx="2">
-                  <c:v>13.5</c:v>
+                  <c:v>13.4</c:v>
                 </c:pt>
               </c:numCache>
             </c:numRef>
@@ -9878,10 +9853,10 @@
             <c:numRef>
               <c:f>Лист1!$C$2:$C$4</c:f>
               <c:numCache>
-                <c:formatCode>0.00</c:formatCode>
+                <c:formatCode>General</c:formatCode>
                 <c:ptCount val="3"/>
                 <c:pt idx="0">
-                  <c:v>14.9</c:v>
+                  <c:v>14.8</c:v>
                 </c:pt>
                 <c:pt idx="1">
                   <c:v>14.8</c:v>
@@ -9943,7 +9918,7 @@
             <c:numRef>
               <c:f>Лист1!$D$2:$D$4</c:f>
               <c:numCache>
-                <c:formatCode>0.00</c:formatCode>
+                <c:formatCode>General</c:formatCode>
                 <c:ptCount val="3"/>
                 <c:pt idx="0">
                   <c:v>26.6</c:v>
@@ -10008,7 +9983,7 @@
             <c:numRef>
               <c:f>Лист1!$E$2:$E$4</c:f>
               <c:numCache>
-                <c:formatCode>0.00</c:formatCode>
+                <c:formatCode>General</c:formatCode>
                 <c:ptCount val="3"/>
                 <c:pt idx="0">
                   <c:v>38.4</c:v>
@@ -10113,7 +10088,7 @@
             <a:effectLst/>
           </c:spPr>
         </c:majorGridlines>
-        <c:numFmt formatCode="0.00" sourceLinked="1"/>
+        <c:numFmt formatCode="General" sourceLinked="1"/>
         <c:majorTickMark val="none"/>
         <c:minorTickMark val="none"/>
         <c:tickLblPos val="nextTo"/>
@@ -10363,16 +10338,16 @@
             <c:numRef>
               <c:f>Лист1!$B$2:$B$4</c:f>
               <c:numCache>
-                <c:formatCode>0.00</c:formatCode>
+                <c:formatCode>General</c:formatCode>
                 <c:ptCount val="3"/>
                 <c:pt idx="0">
-                  <c:v>6</c:v>
+                  <c:v>43.4</c:v>
                 </c:pt>
                 <c:pt idx="1">
-                  <c:v>6</c:v>
+                  <c:v>43.5</c:v>
                 </c:pt>
                 <c:pt idx="2">
-                  <c:v>6</c:v>
+                  <c:v>43.5</c:v>
                 </c:pt>
               </c:numCache>
             </c:numRef>
@@ -10428,16 +10403,16 @@
             <c:numRef>
               <c:f>Лист1!$C$2:$C$4</c:f>
               <c:numCache>
-                <c:formatCode>0.00</c:formatCode>
+                <c:formatCode>General</c:formatCode>
                 <c:ptCount val="3"/>
                 <c:pt idx="0">
-                  <c:v>6</c:v>
+                  <c:v>46.4</c:v>
                 </c:pt>
                 <c:pt idx="1">
-                  <c:v>6</c:v>
+                  <c:v>46.6</c:v>
                 </c:pt>
                 <c:pt idx="2">
-                  <c:v>6</c:v>
+                  <c:v>46.6</c:v>
                 </c:pt>
               </c:numCache>
             </c:numRef>
@@ -10493,16 +10468,16 @@
             <c:numRef>
               <c:f>Лист1!$D$2:$D$4</c:f>
               <c:numCache>
-                <c:formatCode>0.00</c:formatCode>
+                <c:formatCode>General</c:formatCode>
                 <c:ptCount val="3"/>
                 <c:pt idx="0">
-                  <c:v>6</c:v>
+                  <c:v>55.6</c:v>
                 </c:pt>
                 <c:pt idx="1">
-                  <c:v>6</c:v>
+                  <c:v>57.8</c:v>
                 </c:pt>
                 <c:pt idx="2">
-                  <c:v>6</c:v>
+                  <c:v>57.8</c:v>
                 </c:pt>
               </c:numCache>
             </c:numRef>
@@ -10558,16 +10533,16 @@
             <c:numRef>
               <c:f>Лист1!$E$2:$E$4</c:f>
               <c:numCache>
-                <c:formatCode>0.00</c:formatCode>
+                <c:formatCode>General</c:formatCode>
                 <c:ptCount val="3"/>
                 <c:pt idx="0">
-                  <c:v>6</c:v>
+                  <c:v>59.1</c:v>
                 </c:pt>
                 <c:pt idx="1">
-                  <c:v>6</c:v>
+                  <c:v>70.3</c:v>
                 </c:pt>
                 <c:pt idx="2">
-                  <c:v>6</c:v>
+                  <c:v>70.3</c:v>
                 </c:pt>
               </c:numCache>
             </c:numRef>
@@ -10663,7 +10638,7 @@
             <a:effectLst/>
           </c:spPr>
         </c:majorGridlines>
-        <c:numFmt formatCode="0.00" sourceLinked="1"/>
+        <c:numFmt formatCode="General" sourceLinked="1"/>
         <c:majorTickMark val="none"/>
         <c:minorTickMark val="none"/>
         <c:tickLblPos val="nextTo"/>
@@ -10921,16 +10896,16 @@
             <c:numRef>
               <c:f>Лист1!$B$2:$B$4</c:f>
               <c:numCache>
-                <c:formatCode>0.00</c:formatCode>
+                <c:formatCode>General</c:formatCode>
                 <c:ptCount val="3"/>
                 <c:pt idx="0">
-                  <c:v>3.3</c:v>
+                  <c:v>28.1</c:v>
                 </c:pt>
                 <c:pt idx="1">
-                  <c:v>3.3</c:v>
+                  <c:v>28.1</c:v>
                 </c:pt>
                 <c:pt idx="2">
-                  <c:v>3.3</c:v>
+                  <c:v>28.1</c:v>
                 </c:pt>
               </c:numCache>
             </c:numRef>
@@ -10986,16 +10961,16 @@
             <c:numRef>
               <c:f>Лист1!$C$2:$C$4</c:f>
               <c:numCache>
-                <c:formatCode>0.00</c:formatCode>
+                <c:formatCode>General</c:formatCode>
                 <c:ptCount val="3"/>
                 <c:pt idx="0">
-                  <c:v>3.4</c:v>
+                  <c:v>29.9</c:v>
                 </c:pt>
                 <c:pt idx="1">
-                  <c:v>3.4</c:v>
+                  <c:v>29.9</c:v>
                 </c:pt>
                 <c:pt idx="2">
-                  <c:v>3.4</c:v>
+                  <c:v>29.9</c:v>
                 </c:pt>
               </c:numCache>
             </c:numRef>
@@ -11051,16 +11026,16 @@
             <c:numRef>
               <c:f>Лист1!$D$2:$D$4</c:f>
               <c:numCache>
-                <c:formatCode>0.00</c:formatCode>
+                <c:formatCode>General</c:formatCode>
                 <c:ptCount val="3"/>
                 <c:pt idx="0">
-                  <c:v>3.5</c:v>
+                  <c:v>42.3</c:v>
                 </c:pt>
                 <c:pt idx="1">
-                  <c:v>3.5</c:v>
+                  <c:v>42.4</c:v>
                 </c:pt>
                 <c:pt idx="2">
-                  <c:v>3.5</c:v>
+                  <c:v>42.4</c:v>
                 </c:pt>
               </c:numCache>
             </c:numRef>
@@ -11116,16 +11091,16 @@
             <c:numRef>
               <c:f>Лист1!$E$2:$E$4</c:f>
               <c:numCache>
-                <c:formatCode>0.00</c:formatCode>
+                <c:formatCode>General</c:formatCode>
                 <c:ptCount val="3"/>
                 <c:pt idx="0">
-                  <c:v>3.5</c:v>
+                  <c:v>52.8</c:v>
                 </c:pt>
                 <c:pt idx="1">
-                  <c:v>3.5</c:v>
+                  <c:v>53.5</c:v>
                 </c:pt>
                 <c:pt idx="2">
-                  <c:v>3.5</c:v>
+                  <c:v>53.5</c:v>
                 </c:pt>
               </c:numCache>
             </c:numRef>
@@ -11221,7 +11196,7 @@
             <a:effectLst/>
           </c:spPr>
         </c:majorGridlines>
-        <c:numFmt formatCode="0.00" sourceLinked="1"/>
+        <c:numFmt formatCode="General" sourceLinked="1"/>
         <c:majorTickMark val="none"/>
         <c:minorTickMark val="none"/>
         <c:tickLblPos val="nextTo"/>
@@ -11479,16 +11454,16 @@
             <c:numRef>
               <c:f>Лист1!$B$2:$B$4</c:f>
               <c:numCache>
-                <c:formatCode>0.00</c:formatCode>
+                <c:formatCode>General</c:formatCode>
                 <c:ptCount val="3"/>
                 <c:pt idx="0">
-                  <c:v>3.3</c:v>
+                  <c:v>27.8</c:v>
                 </c:pt>
                 <c:pt idx="1">
-                  <c:v>3.3</c:v>
+                  <c:v>27.8</c:v>
                 </c:pt>
                 <c:pt idx="2">
-                  <c:v>3.3</c:v>
+                  <c:v>27.8</c:v>
                 </c:pt>
               </c:numCache>
             </c:numRef>
@@ -11544,16 +11519,16 @@
             <c:numRef>
               <c:f>Лист1!$C$2:$C$4</c:f>
               <c:numCache>
-                <c:formatCode>0.00</c:formatCode>
+                <c:formatCode>General</c:formatCode>
                 <c:ptCount val="3"/>
                 <c:pt idx="0">
-                  <c:v>3.3</c:v>
+                  <c:v>28.9</c:v>
                 </c:pt>
                 <c:pt idx="1">
-                  <c:v>3.3</c:v>
+                  <c:v>28.9</c:v>
                 </c:pt>
                 <c:pt idx="2">
-                  <c:v>3.3</c:v>
+                  <c:v>28.9</c:v>
                 </c:pt>
               </c:numCache>
             </c:numRef>
@@ -11609,16 +11584,16 @@
             <c:numRef>
               <c:f>Лист1!$D$2:$D$4</c:f>
               <c:numCache>
-                <c:formatCode>0.00</c:formatCode>
+                <c:formatCode>General</c:formatCode>
                 <c:ptCount val="3"/>
                 <c:pt idx="0">
-                  <c:v>3.5</c:v>
+                  <c:v>41</c:v>
                 </c:pt>
                 <c:pt idx="1">
-                  <c:v>3.5</c:v>
+                  <c:v>41</c:v>
                 </c:pt>
                 <c:pt idx="2">
-                  <c:v>3.5</c:v>
+                  <c:v>41</c:v>
                 </c:pt>
               </c:numCache>
             </c:numRef>
@@ -11674,16 +11649,16 @@
             <c:numRef>
               <c:f>Лист1!$E$2:$E$4</c:f>
               <c:numCache>
-                <c:formatCode>0.00</c:formatCode>
+                <c:formatCode>General</c:formatCode>
                 <c:ptCount val="3"/>
                 <c:pt idx="0">
-                  <c:v>3.5</c:v>
+                  <c:v>53.4</c:v>
                 </c:pt>
                 <c:pt idx="1">
-                  <c:v>3.5</c:v>
+                  <c:v>54.1</c:v>
                 </c:pt>
                 <c:pt idx="2">
-                  <c:v>3.5</c:v>
+                  <c:v>54.1</c:v>
                 </c:pt>
               </c:numCache>
             </c:numRef>
@@ -11779,7 +11754,7 @@
             <a:effectLst/>
           </c:spPr>
         </c:majorGridlines>
-        <c:numFmt formatCode="0.00" sourceLinked="1"/>
+        <c:numFmt formatCode="General" sourceLinked="1"/>
         <c:majorTickMark val="none"/>
         <c:minorTickMark val="none"/>
         <c:tickLblPos val="nextTo"/>

</xml_diff>

<commit_message>
add 2 lab prasolov
</commit_message>
<xml_diff>
--- a/4 курс/Системы цифровой звукозаписи/Лабораторная работа 1.docx
+++ b/4 курс/Системы цифровой звукозаписи/Лабораторная работа 1.docx
@@ -4632,14 +4632,52 @@
         </w:tabs>
         <w:spacing w:before="71" w:line="360" w:lineRule="auto"/>
         <w:ind w:left="0"/>
+        <w:jc w:val="center"/>
       </w:pPr>
       <w:r>
-        <w:tab/>
+        <w:rPr>
+          <w:lang w:val="en-US"/>
+        </w:rPr>
+        <w:br/>
       </w:r>
       <w:r>
-        <w:tab/>
+        <w:rPr>
+          <w:lang w:val="en-US"/>
+        </w:rPr>
+        <w:br/>
       </w:r>
       <w:r>
+        <w:rPr>
+          <w:lang w:val="en-US"/>
+        </w:rPr>
+        <w:br/>
+      </w:r>
+      <w:r>
+        <w:rPr>
+          <w:lang w:val="en-US"/>
+        </w:rPr>
+        <w:br/>
+      </w:r>
+      <w:r>
+        <w:rPr>
+          <w:lang w:val="en-US"/>
+        </w:rPr>
+        <w:br/>
+      </w:r>
+      <w:r>
+        <w:rPr>
+          <w:lang w:val="en-US"/>
+        </w:rPr>
+        <w:br/>
+      </w:r>
+      <w:r>
+        <w:rPr>
+          <w:lang w:val="en-US"/>
+        </w:rPr>
+        <w:br/>
+      </w:r>
+      <w:r>
+        <w:lastRenderedPageBreak/>
         <w:t>Вывод</w:t>
       </w:r>
     </w:p>
@@ -4670,6 +4708,42 @@
           <w:bCs w:val="0"/>
         </w:rPr>
         <w:t>На низких частотах уровень SNR в первую очередь определяется разрядностью АЦП, поскольку основной вклад в шум вносит ошибка квантования. На высоких частотах ключевую роль играет частота дискретизации: чем она выше, тем шире полоса, в которой распределяется шум квантования, что позволяет снизить его плотность в полосе сигнала и улучшить SNR.</w:t>
+      </w:r>
+      <w:r>
+        <w:rPr>
+          <w:b w:val="0"/>
+          <w:bCs w:val="0"/>
+        </w:rPr>
+        <w:t xml:space="preserve"> </w:t>
+      </w:r>
+      <w:r>
+        <w:rPr>
+          <w:b w:val="0"/>
+          <w:bCs w:val="0"/>
+        </w:rPr>
+        <w:t xml:space="preserve">При дискретизации сигналов появляется непреднамеренная </w:t>
+      </w:r>
+      <w:r>
+        <w:rPr>
+          <w:b w:val="0"/>
+          <w:bCs w:val="0"/>
+        </w:rPr>
+        <w:t>амплитудная модуляция, которая уменьшает значения S</w:t>
+      </w:r>
+      <w:r>
+        <w:rPr>
+          <w:b w:val="0"/>
+          <w:bCs w:val="0"/>
+          <w:lang w:val="en-US"/>
+        </w:rPr>
+        <w:t>NR</w:t>
+      </w:r>
+      <w:r>
+        <w:rPr>
+          <w:b w:val="0"/>
+          <w:bCs w:val="0"/>
+        </w:rPr>
+        <w:t>.</w:t>
       </w:r>
     </w:p>
     <w:sectPr>

</xml_diff>